<commit_message>
Control de errores en formulario, añadido funcionalidad de borrar, feedback de acciones
</commit_message>
<xml_diff>
--- a/Memoria.docx
+++ b/Memoria.docx
@@ -1,6 +1,6 @@
 
 <file path=word/document.xml><?xml version="1.0" encoding="utf-8"?>
-<w:document xmlns:wpc="http://schemas.microsoft.com/office/word/2010/wordprocessingCanvas" xmlns:mc="http://schemas.openxmlformats.org/markup-compatibility/2006" xmlns:o="urn:schemas-microsoft-com:office:office" xmlns:r="http://schemas.openxmlformats.org/officeDocument/2006/relationships" xmlns:m="http://schemas.openxmlformats.org/officeDocument/2006/math" xmlns:v="urn:schemas-microsoft-com:vml" xmlns:wp14="http://schemas.microsoft.com/office/word/2010/wordprocessingDrawing" xmlns:wp="http://schemas.openxmlformats.org/drawingml/2006/wordprocessingDrawing" xmlns:w10="urn:schemas-microsoft-com:office:word" xmlns:w="http://schemas.openxmlformats.org/wordprocessingml/2006/main" xmlns:w14="http://schemas.microsoft.com/office/word/2010/wordml" xmlns:w15="http://schemas.microsoft.com/office/word/2012/wordml" xmlns:wpg="http://schemas.microsoft.com/office/word/2010/wordprocessingGroup" xmlns:wpi="http://schemas.microsoft.com/office/word/2010/wordprocessingInk" xmlns:wne="http://schemas.microsoft.com/office/word/2006/wordml" xmlns:wps="http://schemas.microsoft.com/office/word/2010/wordprocessingShape" mc:Ignorable="w14 w15 wp14">
+<w:document xmlns:wpc="http://schemas.microsoft.com/office/word/2010/wordprocessingCanvas" xmlns:cx="http://schemas.microsoft.com/office/drawing/2014/chartex" xmlns:cx1="http://schemas.microsoft.com/office/drawing/2015/9/8/chartex" xmlns:cx2="http://schemas.microsoft.com/office/drawing/2015/10/21/chartex" xmlns:cx3="http://schemas.microsoft.com/office/drawing/2016/5/9/chartex" xmlns:cx4="http://schemas.microsoft.com/office/drawing/2016/5/10/chartex" xmlns:cx5="http://schemas.microsoft.com/office/drawing/2016/5/11/chartex" xmlns:cx6="http://schemas.microsoft.com/office/drawing/2016/5/12/chartex" xmlns:cx7="http://schemas.microsoft.com/office/drawing/2016/5/13/chartex" xmlns:cx8="http://schemas.microsoft.com/office/drawing/2016/5/14/chartex" xmlns:mc="http://schemas.openxmlformats.org/markup-compatibility/2006" xmlns:aink="http://schemas.microsoft.com/office/drawing/2016/ink" xmlns:am3d="http://schemas.microsoft.com/office/drawing/2017/model3d" xmlns:o="urn:schemas-microsoft-com:office:office" xmlns:r="http://schemas.openxmlformats.org/officeDocument/2006/relationships" xmlns:m="http://schemas.openxmlformats.org/officeDocument/2006/math" xmlns:v="urn:schemas-microsoft-com:vml" xmlns:wp14="http://schemas.microsoft.com/office/word/2010/wordprocessingDrawing" xmlns:wp="http://schemas.openxmlformats.org/drawingml/2006/wordprocessingDrawing" xmlns:w10="urn:schemas-microsoft-com:office:word" xmlns:w="http://schemas.openxmlformats.org/wordprocessingml/2006/main" xmlns:w14="http://schemas.microsoft.com/office/word/2010/wordml" xmlns:w15="http://schemas.microsoft.com/office/word/2012/wordml" xmlns:w16cex="http://schemas.microsoft.com/office/word/2018/wordml/cex" xmlns:w16cid="http://schemas.microsoft.com/office/word/2016/wordml/cid" xmlns:w16="http://schemas.microsoft.com/office/word/2018/wordml" xmlns:w16sdtdh="http://schemas.microsoft.com/office/word/2020/wordml/sdtdatahash" xmlns:w16se="http://schemas.microsoft.com/office/word/2015/wordml/symex" xmlns:wpg="http://schemas.microsoft.com/office/word/2010/wordprocessingGroup" xmlns:wpi="http://schemas.microsoft.com/office/word/2010/wordprocessingInk" xmlns:wne="http://schemas.microsoft.com/office/word/2006/wordml" xmlns:wps="http://schemas.microsoft.com/office/word/2010/wordprocessingShape" mc:Ignorable="w14 w15 w16se w16cid w16 w16cex w16sdtdh wp14">
   <w:body>
     <w:p>
       <w:pPr>
@@ -242,7 +242,7 @@
       </w:r>
     </w:p>
     <w:p/>
-    <w:bookmarkStart w:id="0" w:name="_Toc71491621" w:displacedByCustomXml="next"/>
+    <w:bookmarkStart w:id="0" w:name="_Toc71717310" w:displacedByCustomXml="next"/>
     <w:sdt>
       <w:sdtPr>
         <w:rPr>
@@ -262,7 +262,7 @@
       <w:sdtContent>
         <w:p>
           <w:pPr>
-            <w:pStyle w:val="TtulodeTDC"/>
+            <w:pStyle w:val="TtuloTDC"/>
           </w:pPr>
           <w:r>
             <w:t>Contenido</w:t>
@@ -297,7 +297,7 @@
             </w:rPr>
             <w:fldChar w:fldCharType="separate"/>
           </w:r>
-          <w:hyperlink w:anchor="_Toc71491621" w:history="1">
+          <w:hyperlink w:anchor="_Toc71717310" w:history="1">
             <w:r>
               <w:rPr>
                 <w:rStyle w:val="Hipervnculo"/>
@@ -324,7 +324,7 @@
                 <w:noProof/>
                 <w:webHidden/>
               </w:rPr>
-              <w:instrText xml:space="preserve"> PAGEREF _Toc71491621 \h </w:instrText>
+              <w:instrText xml:space="preserve"> PAGEREF _Toc71717310 \h </w:instrText>
             </w:r>
             <w:r>
               <w:rPr>
@@ -367,7 +367,7 @@
               <w:lang w:eastAsia="es-ES"/>
             </w:rPr>
           </w:pPr>
-          <w:hyperlink w:anchor="_Toc71491622" w:history="1">
+          <w:hyperlink w:anchor="_Toc71717311" w:history="1">
             <w:r>
               <w:rPr>
                 <w:rStyle w:val="Hipervnculo"/>
@@ -394,7 +394,7 @@
                 <w:noProof/>
                 <w:webHidden/>
               </w:rPr>
-              <w:instrText xml:space="preserve"> PAGEREF _Toc71491622 \h </w:instrText>
+              <w:instrText xml:space="preserve"> PAGEREF _Toc71717311 \h </w:instrText>
             </w:r>
             <w:r>
               <w:rPr>
@@ -437,7 +437,7 @@
               <w:lang w:eastAsia="es-ES"/>
             </w:rPr>
           </w:pPr>
-          <w:hyperlink w:anchor="_Toc71491623" w:history="1">
+          <w:hyperlink w:anchor="_Toc71717312" w:history="1">
             <w:r>
               <w:rPr>
                 <w:rStyle w:val="Hipervnculo"/>
@@ -464,7 +464,7 @@
                 <w:noProof/>
                 <w:webHidden/>
               </w:rPr>
-              <w:instrText xml:space="preserve"> PAGEREF _Toc71491623 \h </w:instrText>
+              <w:instrText xml:space="preserve"> PAGEREF _Toc71717312 \h </w:instrText>
             </w:r>
             <w:r>
               <w:rPr>
@@ -507,7 +507,7 @@
               <w:lang w:eastAsia="es-ES"/>
             </w:rPr>
           </w:pPr>
-          <w:hyperlink w:anchor="_Toc71491624" w:history="1">
+          <w:hyperlink w:anchor="_Toc71717313" w:history="1">
             <w:r>
               <w:rPr>
                 <w:rStyle w:val="Hipervnculo"/>
@@ -534,7 +534,7 @@
                 <w:noProof/>
                 <w:webHidden/>
               </w:rPr>
-              <w:instrText xml:space="preserve"> PAGEREF _Toc71491624 \h </w:instrText>
+              <w:instrText xml:space="preserve"> PAGEREF _Toc71717313 \h </w:instrText>
             </w:r>
             <w:r>
               <w:rPr>
@@ -577,7 +577,7 @@
               <w:lang w:eastAsia="es-ES"/>
             </w:rPr>
           </w:pPr>
-          <w:hyperlink w:anchor="_Toc71491625" w:history="1">
+          <w:hyperlink w:anchor="_Toc71717314" w:history="1">
             <w:r>
               <w:rPr>
                 <w:rStyle w:val="Hipervnculo"/>
@@ -604,7 +604,7 @@
                 <w:noProof/>
                 <w:webHidden/>
               </w:rPr>
-              <w:instrText xml:space="preserve"> PAGEREF _Toc71491625 \h </w:instrText>
+              <w:instrText xml:space="preserve"> PAGEREF _Toc71717314 \h </w:instrText>
             </w:r>
             <w:r>
               <w:rPr>
@@ -647,7 +647,7 @@
               <w:lang w:eastAsia="es-ES"/>
             </w:rPr>
           </w:pPr>
-          <w:hyperlink w:anchor="_Toc71491626" w:history="1">
+          <w:hyperlink w:anchor="_Toc71717315" w:history="1">
             <w:r>
               <w:rPr>
                 <w:rStyle w:val="Hipervnculo"/>
@@ -674,7 +674,7 @@
                 <w:noProof/>
                 <w:webHidden/>
               </w:rPr>
-              <w:instrText xml:space="preserve"> PAGEREF _Toc71491626 \h </w:instrText>
+              <w:instrText xml:space="preserve"> PAGEREF _Toc71717315 \h </w:instrText>
             </w:r>
             <w:r>
               <w:rPr>
@@ -717,7 +717,7 @@
               <w:lang w:eastAsia="es-ES"/>
             </w:rPr>
           </w:pPr>
-          <w:hyperlink w:anchor="_Toc71491627" w:history="1">
+          <w:hyperlink w:anchor="_Toc71717316" w:history="1">
             <w:r>
               <w:rPr>
                 <w:rStyle w:val="Hipervnculo"/>
@@ -744,7 +744,7 @@
                 <w:noProof/>
                 <w:webHidden/>
               </w:rPr>
-              <w:instrText xml:space="preserve"> PAGEREF _Toc71491627 \h </w:instrText>
+              <w:instrText xml:space="preserve"> PAGEREF _Toc71717316 \h </w:instrText>
             </w:r>
             <w:r>
               <w:rPr>
@@ -787,7 +787,7 @@
               <w:lang w:eastAsia="es-ES"/>
             </w:rPr>
           </w:pPr>
-          <w:hyperlink w:anchor="_Toc71491628" w:history="1">
+          <w:hyperlink w:anchor="_Toc71717317" w:history="1">
             <w:r>
               <w:rPr>
                 <w:rStyle w:val="Hipervnculo"/>
@@ -814,7 +814,7 @@
                 <w:noProof/>
                 <w:webHidden/>
               </w:rPr>
-              <w:instrText xml:space="preserve"> PAGEREF _Toc71491628 \h </w:instrText>
+              <w:instrText xml:space="preserve"> PAGEREF _Toc71717317 \h </w:instrText>
             </w:r>
             <w:r>
               <w:rPr>
@@ -857,13 +857,13 @@
               <w:lang w:eastAsia="es-ES"/>
             </w:rPr>
           </w:pPr>
-          <w:hyperlink w:anchor="_Toc71491629" w:history="1">
+          <w:hyperlink w:anchor="_Toc71717318" w:history="1">
             <w:r>
               <w:rPr>
                 <w:rStyle w:val="Hipervnculo"/>
                 <w:noProof/>
               </w:rPr>
-              <w:t>Profile</w:t>
+              <w:t>Perfil</w:t>
             </w:r>
             <w:r>
               <w:rPr>
@@ -884,7 +884,7 @@
                 <w:noProof/>
                 <w:webHidden/>
               </w:rPr>
-              <w:instrText xml:space="preserve"> PAGEREF _Toc71491629 \h </w:instrText>
+              <w:instrText xml:space="preserve"> PAGEREF _Toc71717318 \h </w:instrText>
             </w:r>
             <w:r>
               <w:rPr>
@@ -904,7 +904,7 @@
                 <w:noProof/>
                 <w:webHidden/>
               </w:rPr>
-              <w:t>5</w:t>
+              <w:t>6</w:t>
             </w:r>
             <w:r>
               <w:rPr>
@@ -927,13 +927,13 @@
               <w:lang w:eastAsia="es-ES"/>
             </w:rPr>
           </w:pPr>
-          <w:hyperlink w:anchor="_Toc71491630" w:history="1">
+          <w:hyperlink w:anchor="_Toc71717319" w:history="1">
             <w:r>
               <w:rPr>
                 <w:rStyle w:val="Hipervnculo"/>
                 <w:noProof/>
               </w:rPr>
-              <w:t>AddItem</w:t>
+              <w:t>Nueva película</w:t>
             </w:r>
             <w:r>
               <w:rPr>
@@ -954,7 +954,7 @@
                 <w:noProof/>
                 <w:webHidden/>
               </w:rPr>
-              <w:instrText xml:space="preserve"> PAGEREF _Toc71491630 \h </w:instrText>
+              <w:instrText xml:space="preserve"> PAGEREF _Toc71717319 \h </w:instrText>
             </w:r>
             <w:r>
               <w:rPr>
@@ -997,13 +997,13 @@
               <w:lang w:eastAsia="es-ES"/>
             </w:rPr>
           </w:pPr>
-          <w:hyperlink w:anchor="_Toc71491631" w:history="1">
+          <w:hyperlink w:anchor="_Toc71717320" w:history="1">
             <w:r>
               <w:rPr>
                 <w:rStyle w:val="Hipervnculo"/>
                 <w:noProof/>
               </w:rPr>
-              <w:t>Supermercado</w:t>
+              <w:t>Videoclub</w:t>
             </w:r>
             <w:r>
               <w:rPr>
@@ -1024,7 +1024,7 @@
                 <w:noProof/>
                 <w:webHidden/>
               </w:rPr>
-              <w:instrText xml:space="preserve"> PAGEREF _Toc71491631 \h </w:instrText>
+              <w:instrText xml:space="preserve"> PAGEREF _Toc71717320 \h </w:instrText>
             </w:r>
             <w:r>
               <w:rPr>
@@ -1044,7 +1044,7 @@
                 <w:noProof/>
                 <w:webHidden/>
               </w:rPr>
-              <w:t>6</w:t>
+              <w:t>7</w:t>
             </w:r>
             <w:r>
               <w:rPr>
@@ -1067,7 +1067,7 @@
               <w:lang w:eastAsia="es-ES"/>
             </w:rPr>
           </w:pPr>
-          <w:hyperlink w:anchor="_Toc71491632" w:history="1">
+          <w:hyperlink w:anchor="_Toc71717321" w:history="1">
             <w:r>
               <w:rPr>
                 <w:rStyle w:val="Hipervnculo"/>
@@ -1094,7 +1094,7 @@
                 <w:noProof/>
                 <w:webHidden/>
               </w:rPr>
-              <w:instrText xml:space="preserve"> PAGEREF _Toc71491632 \h </w:instrText>
+              <w:instrText xml:space="preserve"> PAGEREF _Toc71717321 \h </w:instrText>
             </w:r>
             <w:r>
               <w:rPr>
@@ -1114,7 +1114,7 @@
                 <w:noProof/>
                 <w:webHidden/>
               </w:rPr>
-              <w:t>7</w:t>
+              <w:t>9</w:t>
             </w:r>
             <w:r>
               <w:rPr>
@@ -1137,7 +1137,7 @@
               <w:lang w:eastAsia="es-ES"/>
             </w:rPr>
           </w:pPr>
-          <w:hyperlink w:anchor="_Toc71491633" w:history="1">
+          <w:hyperlink w:anchor="_Toc71717322" w:history="1">
             <w:r>
               <w:rPr>
                 <w:rStyle w:val="Hipervnculo"/>
@@ -1164,7 +1164,7 @@
                 <w:noProof/>
                 <w:webHidden/>
               </w:rPr>
-              <w:instrText xml:space="preserve"> PAGEREF _Toc71491633 \h </w:instrText>
+              <w:instrText xml:space="preserve"> PAGEREF _Toc71717322 \h </w:instrText>
             </w:r>
             <w:r>
               <w:rPr>
@@ -1184,7 +1184,7 @@
                 <w:noProof/>
                 <w:webHidden/>
               </w:rPr>
-              <w:t>7</w:t>
+              <w:t>9</w:t>
             </w:r>
             <w:r>
               <w:rPr>
@@ -1207,7 +1207,7 @@
               <w:lang w:eastAsia="es-ES"/>
             </w:rPr>
           </w:pPr>
-          <w:hyperlink w:anchor="_Toc71491634" w:history="1">
+          <w:hyperlink w:anchor="_Toc71717323" w:history="1">
             <w:r>
               <w:rPr>
                 <w:rStyle w:val="Hipervnculo"/>
@@ -1234,7 +1234,7 @@
                 <w:noProof/>
                 <w:webHidden/>
               </w:rPr>
-              <w:instrText xml:space="preserve"> PAGEREF _Toc71491634 \h </w:instrText>
+              <w:instrText xml:space="preserve"> PAGEREF _Toc71717323 \h </w:instrText>
             </w:r>
             <w:r>
               <w:rPr>
@@ -1254,7 +1254,7 @@
                 <w:noProof/>
                 <w:webHidden/>
               </w:rPr>
-              <w:t>8</w:t>
+              <w:t>10</w:t>
             </w:r>
             <w:r>
               <w:rPr>
@@ -1277,7 +1277,7 @@
               <w:lang w:eastAsia="es-ES"/>
             </w:rPr>
           </w:pPr>
-          <w:hyperlink w:anchor="_Toc71491635" w:history="1">
+          <w:hyperlink w:anchor="_Toc71717324" w:history="1">
             <w:r>
               <w:rPr>
                 <w:rStyle w:val="Hipervnculo"/>
@@ -1304,7 +1304,7 @@
                 <w:noProof/>
                 <w:webHidden/>
               </w:rPr>
-              <w:instrText xml:space="preserve"> PAGEREF _Toc71491635 \h </w:instrText>
+              <w:instrText xml:space="preserve"> PAGEREF _Toc71717324 \h </w:instrText>
             </w:r>
             <w:r>
               <w:rPr>
@@ -1324,7 +1324,7 @@
                 <w:noProof/>
                 <w:webHidden/>
               </w:rPr>
-              <w:t>8</w:t>
+              <w:t>10</w:t>
             </w:r>
             <w:r>
               <w:rPr>
@@ -1347,7 +1347,7 @@
               <w:lang w:eastAsia="es-ES"/>
             </w:rPr>
           </w:pPr>
-          <w:hyperlink w:anchor="_Toc71491636" w:history="1">
+          <w:hyperlink w:anchor="_Toc71717325" w:history="1">
             <w:r>
               <w:rPr>
                 <w:rStyle w:val="Hipervnculo"/>
@@ -1374,7 +1374,7 @@
                 <w:noProof/>
                 <w:webHidden/>
               </w:rPr>
-              <w:instrText xml:space="preserve"> PAGEREF _Toc71491636 \h </w:instrText>
+              <w:instrText xml:space="preserve"> PAGEREF _Toc71717325 \h </w:instrText>
             </w:r>
             <w:r>
               <w:rPr>
@@ -1394,7 +1394,7 @@
                 <w:noProof/>
                 <w:webHidden/>
               </w:rPr>
-              <w:t>8</w:t>
+              <w:t>11</w:t>
             </w:r>
             <w:r>
               <w:rPr>
@@ -1417,7 +1417,7 @@
               <w:lang w:eastAsia="es-ES"/>
             </w:rPr>
           </w:pPr>
-          <w:hyperlink w:anchor="_Toc71491637" w:history="1">
+          <w:hyperlink w:anchor="_Toc71717326" w:history="1">
             <w:r>
               <w:rPr>
                 <w:rStyle w:val="Hipervnculo"/>
@@ -1444,7 +1444,7 @@
                 <w:noProof/>
                 <w:webHidden/>
               </w:rPr>
-              <w:instrText xml:space="preserve"> PAGEREF _Toc71491637 \h </w:instrText>
+              <w:instrText xml:space="preserve"> PAGEREF _Toc71717326 \h </w:instrText>
             </w:r>
             <w:r>
               <w:rPr>
@@ -1464,7 +1464,7 @@
                 <w:noProof/>
                 <w:webHidden/>
               </w:rPr>
-              <w:t>8</w:t>
+              <w:t>11</w:t>
             </w:r>
             <w:r>
               <w:rPr>
@@ -1487,7 +1487,7 @@
               <w:lang w:eastAsia="es-ES"/>
             </w:rPr>
           </w:pPr>
-          <w:hyperlink w:anchor="_Toc71491638" w:history="1">
+          <w:hyperlink w:anchor="_Toc71717327" w:history="1">
             <w:r>
               <w:rPr>
                 <w:rStyle w:val="Hipervnculo"/>
@@ -1514,7 +1514,7 @@
                 <w:noProof/>
                 <w:webHidden/>
               </w:rPr>
-              <w:instrText xml:space="preserve"> PAGEREF _Toc71491638 \h </w:instrText>
+              <w:instrText xml:space="preserve"> PAGEREF _Toc71717327 \h </w:instrText>
             </w:r>
             <w:r>
               <w:rPr>
@@ -1534,7 +1534,7 @@
                 <w:noProof/>
                 <w:webHidden/>
               </w:rPr>
-              <w:t>8</w:t>
+              <w:t>11</w:t>
             </w:r>
             <w:r>
               <w:rPr>
@@ -1557,7 +1557,7 @@
               <w:lang w:eastAsia="es-ES"/>
             </w:rPr>
           </w:pPr>
-          <w:hyperlink w:anchor="_Toc71491639" w:history="1">
+          <w:hyperlink w:anchor="_Toc71717328" w:history="1">
             <w:r>
               <w:rPr>
                 <w:rStyle w:val="Hipervnculo"/>
@@ -1584,7 +1584,7 @@
                 <w:noProof/>
                 <w:webHidden/>
               </w:rPr>
-              <w:instrText xml:space="preserve"> PAGEREF _Toc71491639 \h </w:instrText>
+              <w:instrText xml:space="preserve"> PAGEREF _Toc71717328 \h </w:instrText>
             </w:r>
             <w:r>
               <w:rPr>
@@ -1604,7 +1604,7 @@
                 <w:noProof/>
                 <w:webHidden/>
               </w:rPr>
-              <w:t>9</w:t>
+              <w:t>11</w:t>
             </w:r>
             <w:r>
               <w:rPr>
@@ -1632,7 +1632,7 @@
         <w:pStyle w:val="Ttulo1"/>
         <w:jc w:val="both"/>
       </w:pPr>
-      <w:bookmarkStart w:id="1" w:name="_Toc71491622"/>
+      <w:bookmarkStart w:id="1" w:name="_Toc71717311"/>
       <w:r>
         <w:lastRenderedPageBreak/>
         <w:t>Introducción</w:t>
@@ -1775,24 +1775,197 @@
     <w:p>
       <w:pPr>
         <w:pStyle w:val="Ttulo1"/>
-        <w:jc w:val="both"/>
-      </w:pPr>
-      <w:bookmarkStart w:id="2" w:name="_Toc71491623"/>
-      <w:r>
+      </w:pPr>
+      <w:r>
+        <w:t>Recursos</w:t>
+      </w:r>
+    </w:p>
+    <w:p>
+      <w:pPr>
+        <w:pStyle w:val="Ttulo2"/>
+      </w:pPr>
+      <w:bookmarkStart w:id="2" w:name="_Toc71717326"/>
+      <w:r>
+        <w:t>Repositorio</w:t>
+      </w:r>
+      <w:bookmarkEnd w:id="2"/>
+    </w:p>
+    <w:p>
+      <w:pPr>
+        <w:jc w:val="both"/>
+      </w:pPr>
+      <w:r>
+        <w:t xml:space="preserve">En este </w:t>
+      </w:r>
+      <w:r>
+        <w:t>enlace</w:t>
+      </w:r>
+      <w:r>
+        <w:t xml:space="preserve"> se muestra el código desarrollado, la metodología de trabajo llevada a </w:t>
+      </w:r>
+      <w:proofErr w:type="gramStart"/>
+      <w:r>
+        <w:t>c</w:t>
+      </w:r>
+      <w:r>
+        <w:t>abo</w:t>
+      </w:r>
+      <w:proofErr w:type="gramEnd"/>
+      <w:r>
+        <w:t xml:space="preserve"> así como todos los recursos</w:t>
+      </w:r>
+      <w:r>
+        <w:t xml:space="preserve"> y requisitos para correr el sistema.</w:t>
+      </w:r>
+    </w:p>
+    <w:p>
+      <w:pPr>
+        <w:jc w:val="both"/>
+        <w:rPr>
+          <w:rStyle w:val="Hipervnculo"/>
+        </w:rPr>
+      </w:pPr>
+      <w:hyperlink r:id="rId8">
+        <w:r>
+          <w:rPr>
+            <w:rStyle w:val="Hipervnculo"/>
+          </w:rPr>
+          <w:t>https://github.com/danielss24/SNCI_VUE</w:t>
+        </w:r>
+      </w:hyperlink>
+    </w:p>
+    <w:p>
+      <w:pPr>
+        <w:pStyle w:val="Ttulo2"/>
+      </w:pPr>
+      <w:bookmarkStart w:id="3" w:name="_Toc71717327"/>
+      <w:r>
+        <w:t>Hosting</w:t>
+      </w:r>
+      <w:bookmarkEnd w:id="3"/>
+    </w:p>
+    <w:p>
+      <w:r>
+        <w:t>En este enlace se muestra la aplicación web desplegada.</w:t>
+      </w:r>
+    </w:p>
+    <w:p>
+      <w:pPr>
+        <w:rPr>
+          <w:rStyle w:val="Hipervnculo"/>
+        </w:rPr>
+      </w:pPr>
+      <w:hyperlink r:id="rId9">
+        <w:r>
+          <w:rPr>
+            <w:rStyle w:val="Hipervnculo"/>
+          </w:rPr>
+          <w:t>https://sncimarket.web.app/</w:t>
+        </w:r>
+      </w:hyperlink>
+    </w:p>
+    <w:p>
+      <w:pPr>
+        <w:jc w:val="both"/>
+      </w:pPr>
+      <w:r>
+        <w:rPr>
+          <w:noProof/>
+        </w:rPr>
+        <w:drawing>
+          <wp:anchor distT="0" distB="0" distL="114300" distR="114300" simplePos="0" relativeHeight="251658240" behindDoc="0" locked="0" layoutInCell="1" allowOverlap="1" wp14:anchorId="43B88716" wp14:editId="3E89AEE8">
+            <wp:simplePos x="0" y="0"/>
+            <wp:positionH relativeFrom="column">
+              <wp:posOffset>1947114</wp:posOffset>
+            </wp:positionH>
+            <wp:positionV relativeFrom="paragraph">
+              <wp:posOffset>171557</wp:posOffset>
+            </wp:positionV>
+            <wp:extent cx="1241425" cy="1241425"/>
+            <wp:effectExtent l="0" t="0" r="0" b="0"/>
+            <wp:wrapNone/>
+            <wp:docPr id="22" name="Imagen 22" descr="Generador de Códigos QR Codes"/>
+            <wp:cNvGraphicFramePr>
+              <a:graphicFrameLocks xmlns:a="http://schemas.openxmlformats.org/drawingml/2006/main" noChangeAspect="1"/>
+            </wp:cNvGraphicFramePr>
+            <a:graphic xmlns:a="http://schemas.openxmlformats.org/drawingml/2006/main">
+              <a:graphicData uri="http://schemas.openxmlformats.org/drawingml/2006/picture">
+                <pic:pic xmlns:pic="http://schemas.openxmlformats.org/drawingml/2006/picture">
+                  <pic:nvPicPr>
+                    <pic:cNvPr id="0" name="Picture 10" descr="Generador de Códigos QR Codes"/>
+                    <pic:cNvPicPr>
+                      <a:picLocks noChangeAspect="1" noChangeArrowheads="1"/>
+                    </pic:cNvPicPr>
+                  </pic:nvPicPr>
+                  <pic:blipFill>
+                    <a:blip r:embed="rId10">
+                      <a:extLst>
+                        <a:ext uri="{28A0092B-C50C-407E-A947-70E740481C1C}">
+                          <a14:useLocalDpi xmlns:a14="http://schemas.microsoft.com/office/drawing/2010/main" val="0"/>
+                        </a:ext>
+                      </a:extLst>
+                    </a:blip>
+                    <a:srcRect/>
+                    <a:stretch>
+                      <a:fillRect/>
+                    </a:stretch>
+                  </pic:blipFill>
+                  <pic:spPr bwMode="auto">
+                    <a:xfrm>
+                      <a:off x="0" y="0"/>
+                      <a:ext cx="1241425" cy="1241425"/>
+                    </a:xfrm>
+                    <a:prstGeom prst="rect">
+                      <a:avLst/>
+                    </a:prstGeom>
+                    <a:noFill/>
+                    <a:ln>
+                      <a:noFill/>
+                    </a:ln>
+                  </pic:spPr>
+                </pic:pic>
+              </a:graphicData>
+            </a:graphic>
+          </wp:anchor>
+        </w:drawing>
+      </w:r>
+    </w:p>
+    <w:p>
+      <w:pPr>
+        <w:spacing w:after="0" w:line="240" w:lineRule="auto"/>
+        <w:rPr>
+          <w:rFonts w:asciiTheme="majorHAnsi" w:eastAsiaTheme="majorEastAsia" w:hAnsiTheme="majorHAnsi" w:cstheme="majorBidi"/>
+          <w:color w:val="2F5496" w:themeColor="accent1" w:themeShade="BF"/>
+          <w:sz w:val="32"/>
+          <w:szCs w:val="32"/>
+        </w:rPr>
+      </w:pPr>
+      <w:bookmarkStart w:id="4" w:name="_Toc71717312"/>
+      <w:r>
+        <w:br w:type="page"/>
+      </w:r>
+    </w:p>
+    <w:p>
+      <w:pPr>
+        <w:pStyle w:val="Ttulo1"/>
+        <w:jc w:val="both"/>
+      </w:pPr>
+      <w:r>
+        <w:lastRenderedPageBreak/>
         <w:t>Aplicación base</w:t>
       </w:r>
-      <w:bookmarkEnd w:id="2"/>
+      <w:bookmarkEnd w:id="4"/>
     </w:p>
     <w:p>
       <w:pPr>
         <w:pStyle w:val="Ttulo2"/>
         <w:jc w:val="both"/>
       </w:pPr>
-      <w:bookmarkStart w:id="3" w:name="_Toc71491624"/>
+      <w:bookmarkStart w:id="5" w:name="_Toc71717313"/>
       <w:r>
         <w:t>Análisis</w:t>
       </w:r>
-      <w:bookmarkEnd w:id="3"/>
+      <w:bookmarkEnd w:id="5"/>
     </w:p>
     <w:p>
       <w:pPr>
@@ -1801,22 +1974,20 @@
       <w:r>
         <w:t xml:space="preserve">Para la realización de esta práctica, se plantean los </w:t>
       </w:r>
-      <w:commentRangeStart w:id="4"/>
+      <w:commentRangeStart w:id="6"/>
       <w:r>
         <w:t>objetivos</w:t>
       </w:r>
-      <w:commentRangeEnd w:id="4"/>
+      <w:commentRangeEnd w:id="6"/>
       <w:r>
         <w:rPr>
           <w:rStyle w:val="Refdecomentario"/>
         </w:rPr>
-        <w:commentReference w:id="4"/>
+        <w:commentReference w:id="6"/>
       </w:r>
       <w:r>
         <w:t xml:space="preserve"> </w:t>
       </w:r>
-      <w:bookmarkStart w:id="5" w:name="_GoBack"/>
-      <w:bookmarkEnd w:id="5"/>
     </w:p>
     <w:p>
       <w:pPr>
@@ -1831,12 +2002,12 @@
         <w:pStyle w:val="Ttulo2"/>
         <w:jc w:val="both"/>
       </w:pPr>
-      <w:bookmarkStart w:id="6" w:name="_Toc71491625"/>
+      <w:bookmarkStart w:id="7" w:name="_Toc71717314"/>
       <w:r>
         <w:lastRenderedPageBreak/>
         <w:t>Diseño</w:t>
       </w:r>
-      <w:bookmarkEnd w:id="6"/>
+      <w:bookmarkEnd w:id="7"/>
     </w:p>
     <w:p>
       <w:pPr>
@@ -1873,7 +2044,7 @@
                     </pic:cNvPicPr>
                   </pic:nvPicPr>
                   <pic:blipFill>
-                    <a:blip r:embed="rId10">
+                    <a:blip r:embed="rId14">
                       <a:extLst>
                         <a:ext uri="{28A0092B-C50C-407E-A947-70E740481C1C}">
                           <a14:useLocalDpi xmlns:a14="http://schemas.microsoft.com/office/drawing/2010/main" val="0"/>
@@ -1918,29 +2089,23 @@
       </w:r>
       <w:proofErr w:type="spellEnd"/>
       <w:r>
-        <w:t xml:space="preserve">, el Supermercado, el </w:t>
-      </w:r>
-      <w:proofErr w:type="spellStart"/>
-      <w:r>
-        <w:t>Add</w:t>
-      </w:r>
-      <w:proofErr w:type="spellEnd"/>
-      <w:r>
-        <w:t xml:space="preserve"> </w:t>
-      </w:r>
-      <w:proofErr w:type="spellStart"/>
-      <w:r>
-        <w:t>Item</w:t>
-      </w:r>
-      <w:proofErr w:type="spellEnd"/>
-      <w:r>
-        <w:t xml:space="preserve"> y la página de </w:t>
-      </w:r>
-      <w:proofErr w:type="spellStart"/>
-      <w:r>
-        <w:t>Profile</w:t>
-      </w:r>
-      <w:proofErr w:type="spellEnd"/>
+        <w:t xml:space="preserve">, el </w:t>
+      </w:r>
+      <w:r>
+        <w:t>Videoclub</w:t>
+      </w:r>
+      <w:r>
+        <w:t xml:space="preserve">, </w:t>
+      </w:r>
+      <w:r>
+        <w:t xml:space="preserve">Nueva película </w:t>
+      </w:r>
+      <w:r>
+        <w:t xml:space="preserve">y la página de </w:t>
+      </w:r>
+      <w:r>
+        <w:t>Perfil</w:t>
+      </w:r>
       <w:r>
         <w:t xml:space="preserve">. Tal y como muestran las flechas propuestas en el diagrama, </w:t>
       </w:r>
@@ -2036,27 +2201,23 @@
         <w:pStyle w:val="Ttulo2"/>
         <w:jc w:val="both"/>
       </w:pPr>
-      <w:bookmarkStart w:id="7" w:name="_Toc71491626"/>
-      <w:r>
-        <w:lastRenderedPageBreak/>
-        <w:t>P</w:t>
-      </w:r>
-      <w:r>
-        <w:t>antallas</w:t>
-      </w:r>
-      <w:bookmarkEnd w:id="7"/>
+      <w:bookmarkStart w:id="8" w:name="_Toc71717315"/>
+      <w:r>
+        <w:t>Pantallas</w:t>
+      </w:r>
+      <w:bookmarkEnd w:id="8"/>
     </w:p>
     <w:p>
       <w:pPr>
         <w:pStyle w:val="Ttulo3"/>
         <w:jc w:val="both"/>
       </w:pPr>
-      <w:bookmarkStart w:id="8" w:name="_Toc71491627"/>
+      <w:bookmarkStart w:id="9" w:name="_Toc71717316"/>
       <w:proofErr w:type="spellStart"/>
       <w:r>
         <w:t>Index</w:t>
       </w:r>
-      <w:bookmarkEnd w:id="8"/>
+      <w:bookmarkEnd w:id="9"/>
       <w:proofErr w:type="spellEnd"/>
     </w:p>
     <w:p>
@@ -2064,10 +2225,10 @@
         <w:jc w:val="both"/>
       </w:pPr>
       <w:r>
-        <w:t xml:space="preserve">La página </w:t>
-      </w:r>
-      <w:r>
-        <w:t>principal es una página básica de presentación del equipo y explicación del funcionamiento de la aplicación y de las funciones implementadas.</w:t>
+        <w:t>La página principal es una página básica de presentación del equipo</w:t>
+      </w:r>
+      <w:r>
+        <w:t>.</w:t>
       </w:r>
     </w:p>
     <w:p>
@@ -2084,11 +2245,12 @@
           <w:noProof/>
           <w:lang w:eastAsia="es-ES"/>
         </w:rPr>
+        <w:lastRenderedPageBreak/>
         <w:drawing>
-          <wp:inline distT="0" distB="0" distL="0" distR="0" wp14:anchorId="306C5F40" wp14:editId="488EE5ED">
-            <wp:extent cx="5400040" cy="2524992"/>
-            <wp:effectExtent l="0" t="0" r="0" b="8890"/>
-            <wp:docPr id="3" name="Imagen 3" descr="https://i.gyazo.com/fa11d8abd119ca779f75b638c199b87f.png"/>
+          <wp:inline distT="0" distB="0" distL="0" distR="0" wp14:anchorId="1E8D0941" wp14:editId="2E06189D">
+            <wp:extent cx="5391785" cy="2803561"/>
+            <wp:effectExtent l="0" t="0" r="0" b="0"/>
+            <wp:docPr id="19" name="Imagen 19"/>
             <wp:cNvGraphicFramePr>
               <a:graphicFrameLocks xmlns:a="http://schemas.openxmlformats.org/drawingml/2006/main" noChangeAspect="1"/>
             </wp:cNvGraphicFramePr>
@@ -2096,13 +2258,341 @@
               <a:graphicData uri="http://schemas.openxmlformats.org/drawingml/2006/picture">
                 <pic:pic xmlns:pic="http://schemas.openxmlformats.org/drawingml/2006/picture">
                   <pic:nvPicPr>
-                    <pic:cNvPr id="0" name="Picture 1" descr="https://i.gyazo.com/fa11d8abd119ca779f75b638c199b87f.png"/>
+                    <pic:cNvPr id="0" name="Picture 8"/>
+                    <pic:cNvPicPr>
+                      <a:picLocks noChangeAspect="1" noChangeArrowheads="1"/>
+                    </pic:cNvPicPr>
+                  </pic:nvPicPr>
+                  <pic:blipFill rotWithShape="1">
+                    <a:blip r:embed="rId15" cstate="print">
+                      <a:extLst>
+                        <a:ext uri="{28A0092B-C50C-407E-A947-70E740481C1C}">
+                          <a14:useLocalDpi xmlns:a14="http://schemas.microsoft.com/office/drawing/2010/main" val="0"/>
+                        </a:ext>
+                      </a:extLst>
+                    </a:blip>
+                    <a:srcRect t="4970"/>
+                    <a:stretch/>
+                  </pic:blipFill>
+                  <pic:spPr bwMode="auto">
+                    <a:xfrm>
+                      <a:off x="0" y="0"/>
+                      <a:ext cx="5391785" cy="2803561"/>
+                    </a:xfrm>
+                    <a:prstGeom prst="rect">
+                      <a:avLst/>
+                    </a:prstGeom>
+                    <a:noFill/>
+                    <a:ln>
+                      <a:noFill/>
+                    </a:ln>
+                    <a:extLst>
+                      <a:ext uri="{53640926-AAD7-44D8-BBD7-CCE9431645EC}">
+                        <a14:shadowObscured xmlns:a14="http://schemas.microsoft.com/office/drawing/2010/main"/>
+                      </a:ext>
+                    </a:extLst>
+                  </pic:spPr>
+                </pic:pic>
+              </a:graphicData>
+            </a:graphic>
+          </wp:inline>
+        </w:drawing>
+      </w:r>
+    </w:p>
+    <w:p>
+      <w:pPr>
+        <w:pStyle w:val="Ttulo3"/>
+        <w:jc w:val="both"/>
+      </w:pPr>
+      <w:bookmarkStart w:id="10" w:name="_Toc71717317"/>
+      <w:proofErr w:type="spellStart"/>
+      <w:r>
+        <w:t>Login</w:t>
+      </w:r>
+      <w:proofErr w:type="spellEnd"/>
+      <w:r>
+        <w:t xml:space="preserve"> / </w:t>
+      </w:r>
+      <w:proofErr w:type="spellStart"/>
+      <w:r>
+        <w:t>Create</w:t>
+      </w:r>
+      <w:bookmarkEnd w:id="10"/>
+      <w:proofErr w:type="spellEnd"/>
+    </w:p>
+    <w:p>
+      <w:pPr>
+        <w:jc w:val="both"/>
+      </w:pPr>
+      <w:r>
+        <w:t xml:space="preserve">En un principio </w:t>
+      </w:r>
+      <w:r>
+        <w:t xml:space="preserve">se contaba </w:t>
+      </w:r>
+      <w:r>
+        <w:t xml:space="preserve">con una página de </w:t>
+      </w:r>
+      <w:proofErr w:type="spellStart"/>
+      <w:r>
+        <w:t>login</w:t>
+      </w:r>
+      <w:proofErr w:type="spellEnd"/>
+      <w:r>
+        <w:t xml:space="preserve"> y otra de </w:t>
+      </w:r>
+      <w:proofErr w:type="spellStart"/>
+      <w:r>
+        <w:t>create</w:t>
+      </w:r>
+      <w:proofErr w:type="spellEnd"/>
+      <w:r>
+        <w:t xml:space="preserve"> que posteriormente </w:t>
+      </w:r>
+      <w:r>
+        <w:t xml:space="preserve">se unificaron en </w:t>
+      </w:r>
+      <w:proofErr w:type="spellStart"/>
+      <w:r>
+        <w:t>login</w:t>
+      </w:r>
+      <w:proofErr w:type="spellEnd"/>
+      <w:r>
+        <w:t>.</w:t>
+      </w:r>
+      <w:r>
+        <w:t xml:space="preserve"> </w:t>
+      </w:r>
+    </w:p>
+    <w:p>
+      <w:pPr>
+        <w:jc w:val="both"/>
+      </w:pPr>
+      <w:r>
+        <w:t xml:space="preserve">Se ha implementado la </w:t>
+      </w:r>
+      <w:r>
+        <w:t>interfaz</w:t>
+      </w:r>
+      <w:r>
+        <w:t xml:space="preserve"> de registro de </w:t>
+      </w:r>
+      <w:proofErr w:type="spellStart"/>
+      <w:r>
+        <w:t>firebase</w:t>
+      </w:r>
+      <w:proofErr w:type="spellEnd"/>
+      <w:r>
+        <w:t xml:space="preserve">, dicha interfaz incorpora autenticaciones mediante tokens como </w:t>
+      </w:r>
+      <w:r>
+        <w:t xml:space="preserve">Google, </w:t>
+      </w:r>
+      <w:r>
+        <w:t>GitHub</w:t>
+      </w:r>
+      <w:r>
+        <w:t xml:space="preserve"> y correo-contraseña, entre otros</w:t>
+      </w:r>
+      <w:r>
+        <w:t>. Esta interfaz e</w:t>
+      </w:r>
+      <w:r>
+        <w:t xml:space="preserve">n caso de no estar registrado </w:t>
+      </w:r>
+      <w:r>
+        <w:t xml:space="preserve">con el usuario y contraseña </w:t>
+      </w:r>
+      <w:r>
+        <w:t>indicados</w:t>
+      </w:r>
+      <w:r>
+        <w:t xml:space="preserve"> procedería a su registro y por contrario si existiese un usuario con dicho email llevaría a cabo el </w:t>
+      </w:r>
+      <w:proofErr w:type="spellStart"/>
+      <w:r>
+        <w:t>login</w:t>
+      </w:r>
+      <w:proofErr w:type="spellEnd"/>
+      <w:r>
+        <w:t>.</w:t>
+      </w:r>
+    </w:p>
+    <w:p>
+      <w:pPr>
+        <w:jc w:val="both"/>
+      </w:pPr>
+      <w:r>
+        <w:t>Finalmente se ha incorporado en el menú lateral de la aplicación permitiendo una mayor facilidad a la hora de iniciar sesión desde cualquier página.</w:t>
+      </w:r>
+    </w:p>
+    <w:p>
+      <w:pPr>
+        <w:jc w:val="both"/>
+      </w:pPr>
+    </w:p>
+    <w:p>
+      <w:pPr>
+        <w:jc w:val="center"/>
+        <w:rPr>
+          <w:b/>
+          <w:bCs/>
+          <w:color w:val="FF0000"/>
+        </w:rPr>
+      </w:pPr>
+      <w:r>
+        <w:rPr>
+          <w:b/>
+          <w:bCs/>
+          <w:color w:val="FF0000"/>
+        </w:rPr>
+        <w:drawing>
+          <wp:inline distT="0" distB="0" distL="0" distR="0" wp14:anchorId="2464FB36" wp14:editId="65DCE4E3">
+            <wp:extent cx="5139422" cy="2769079"/>
+            <wp:effectExtent l="0" t="0" r="4445" b="0"/>
+            <wp:docPr id="9" name="Imagen 8">
+              <a:extLst xmlns:a="http://schemas.openxmlformats.org/drawingml/2006/main">
+                <a:ext uri="{FF2B5EF4-FFF2-40B4-BE49-F238E27FC236}">
+                  <a16:creationId xmlns:a16="http://schemas.microsoft.com/office/drawing/2014/main" id="{CA8DEEDE-0A5C-45BF-B7B0-F56CE8AB05AA}"/>
+                </a:ext>
+              </a:extLst>
+            </wp:docPr>
+            <wp:cNvGraphicFramePr>
+              <a:graphicFrameLocks xmlns:a="http://schemas.openxmlformats.org/drawingml/2006/main" noChangeAspect="1"/>
+            </wp:cNvGraphicFramePr>
+            <a:graphic xmlns:a="http://schemas.openxmlformats.org/drawingml/2006/main">
+              <a:graphicData uri="http://schemas.openxmlformats.org/drawingml/2006/picture">
+                <pic:pic xmlns:pic="http://schemas.openxmlformats.org/drawingml/2006/picture">
+                  <pic:nvPicPr>
+                    <pic:cNvPr id="9" name="Imagen 8">
+                      <a:extLst>
+                        <a:ext uri="{FF2B5EF4-FFF2-40B4-BE49-F238E27FC236}">
+                          <a16:creationId xmlns:a16="http://schemas.microsoft.com/office/drawing/2014/main" id="{CA8DEEDE-0A5C-45BF-B7B0-F56CE8AB05AA}"/>
+                        </a:ext>
+                      </a:extLst>
+                    </pic:cNvPr>
+                    <pic:cNvPicPr>
+                      <a:picLocks noChangeAspect="1"/>
+                    </pic:cNvPicPr>
+                  </pic:nvPicPr>
+                  <pic:blipFill rotWithShape="1">
+                    <a:blip r:embed="rId16"/>
+                    <a:srcRect t="5333"/>
+                    <a:stretch/>
+                  </pic:blipFill>
+                  <pic:spPr bwMode="auto">
+                    <a:xfrm>
+                      <a:off x="0" y="0"/>
+                      <a:ext cx="5157761" cy="2778960"/>
+                    </a:xfrm>
+                    <a:prstGeom prst="rect">
+                      <a:avLst/>
+                    </a:prstGeom>
+                    <a:ln>
+                      <a:noFill/>
+                    </a:ln>
+                    <a:extLst>
+                      <a:ext uri="{53640926-AAD7-44D8-BBD7-CCE9431645EC}">
+                        <a14:shadowObscured xmlns:a14="http://schemas.microsoft.com/office/drawing/2010/main"/>
+                      </a:ext>
+                    </a:extLst>
+                  </pic:spPr>
+                </pic:pic>
+              </a:graphicData>
+            </a:graphic>
+          </wp:inline>
+        </w:drawing>
+      </w:r>
+    </w:p>
+    <w:p>
+      <w:pPr>
+        <w:pStyle w:val="Ttulo3"/>
+        <w:jc w:val="both"/>
+      </w:pPr>
+      <w:bookmarkStart w:id="11" w:name="_Toc71717318"/>
+      <w:r>
+        <w:t>Perfil</w:t>
+      </w:r>
+      <w:bookmarkEnd w:id="11"/>
+    </w:p>
+    <w:p>
+      <w:pPr>
+        <w:jc w:val="both"/>
+      </w:pPr>
+      <w:r>
+        <w:t xml:space="preserve">En la </w:t>
+      </w:r>
+      <w:r>
+        <w:t>página</w:t>
+      </w:r>
+      <w:r>
+        <w:t xml:space="preserve"> de </w:t>
+      </w:r>
+      <w:r>
+        <w:t>perfil</w:t>
+      </w:r>
+      <w:r>
+        <w:t xml:space="preserve"> se muestra los datos del usuario como su correo o su nombre de cara al resto de usuarios, en caso de iniciar </w:t>
+      </w:r>
+      <w:r>
+        <w:t>sesión</w:t>
+      </w:r>
+      <w:r>
+        <w:t xml:space="preserve"> con los proveedores por defecto de </w:t>
+      </w:r>
+      <w:proofErr w:type="spellStart"/>
+      <w:r>
+        <w:t>firebase</w:t>
+      </w:r>
+      <w:proofErr w:type="spellEnd"/>
+      <w:r>
+        <w:t xml:space="preserve"> se </w:t>
+      </w:r>
+      <w:r>
+        <w:lastRenderedPageBreak/>
+        <w:t xml:space="preserve">importará una imagen de contacto, si se inicia </w:t>
+      </w:r>
+      <w:r>
+        <w:t>sesión</w:t>
+      </w:r>
+      <w:r>
+        <w:t xml:space="preserve"> con email y contraseña, esta imagen </w:t>
+      </w:r>
+      <w:r>
+        <w:t>será</w:t>
+      </w:r>
+      <w:r>
+        <w:t xml:space="preserve"> una por defecto.</w:t>
+      </w:r>
+    </w:p>
+    <w:p>
+      <w:pPr>
+        <w:jc w:val="center"/>
+      </w:pPr>
+      <w:r>
+        <w:rPr>
+          <w:noProof/>
+          <w:lang w:eastAsia="es-ES"/>
+        </w:rPr>
+        <w:drawing>
+          <wp:inline distT="0" distB="0" distL="0" distR="0" wp14:anchorId="501A4CDA" wp14:editId="641A58B3">
+            <wp:extent cx="5201728" cy="2811602"/>
+            <wp:effectExtent l="0" t="0" r="0" b="8255"/>
+            <wp:docPr id="15" name="Imagen 15" descr="https://i.gyazo.com/c7567f9060d90e674554f5939808e1e7.png"/>
+            <wp:cNvGraphicFramePr>
+              <a:graphicFrameLocks xmlns:a="http://schemas.openxmlformats.org/drawingml/2006/main" noChangeAspect="1"/>
+            </wp:cNvGraphicFramePr>
+            <a:graphic xmlns:a="http://schemas.openxmlformats.org/drawingml/2006/main">
+              <a:graphicData uri="http://schemas.openxmlformats.org/drawingml/2006/picture">
+                <pic:pic xmlns:pic="http://schemas.openxmlformats.org/drawingml/2006/picture">
+                  <pic:nvPicPr>
+                    <pic:cNvPr id="0" name="Picture 25" descr="https://i.gyazo.com/c7567f9060d90e674554f5939808e1e7.png"/>
                     <pic:cNvPicPr>
                       <a:picLocks noChangeAspect="1" noChangeArrowheads="1"/>
                     </pic:cNvPicPr>
                   </pic:nvPicPr>
                   <pic:blipFill>
-                    <a:blip r:embed="rId11" cstate="print">
+                    <a:blip r:embed="rId17" cstate="print">
                       <a:extLst>
                         <a:ext uri="{28A0092B-C50C-407E-A947-70E740481C1C}">
                           <a14:useLocalDpi xmlns:a14="http://schemas.microsoft.com/office/drawing/2010/main" val="0"/>
@@ -2117,7 +2607,7 @@
                   <pic:spPr bwMode="auto">
                     <a:xfrm>
                       <a:off x="0" y="0"/>
-                      <a:ext cx="5400040" cy="2524992"/>
+                      <a:ext cx="5211607" cy="2816942"/>
                     </a:xfrm>
                     <a:prstGeom prst="rect">
                       <a:avLst/>
@@ -2139,196 +2629,69 @@
         <w:pStyle w:val="Ttulo3"/>
         <w:jc w:val="both"/>
       </w:pPr>
-      <w:bookmarkStart w:id="9" w:name="_Toc71491628"/>
+      <w:bookmarkStart w:id="12" w:name="_Toc71717319"/>
+      <w:r>
+        <w:t>Nueva película</w:t>
+      </w:r>
+      <w:bookmarkEnd w:id="12"/>
+    </w:p>
+    <w:p>
+      <w:pPr>
+        <w:jc w:val="both"/>
+      </w:pPr>
+      <w:r>
+        <w:t xml:space="preserve">En esta página se muestra un formulario con los campos de la </w:t>
+      </w:r>
+      <w:r>
+        <w:t>película</w:t>
+      </w:r>
+      <w:r>
+        <w:t xml:space="preserve"> que se quiere añadir y con un campo de valoración, en este caso se ha incluido para probar su funcionamiento, no obstante, este campo puede ser modificado </w:t>
+      </w:r>
+      <w:r>
+        <w:t>más</w:t>
+      </w:r>
+      <w:r>
+        <w:t xml:space="preserve"> adelante por parte de los usuarios. </w:t>
+      </w:r>
+      <w:r>
+        <w:t xml:space="preserve">En este formulario se ha implementado una serie de reglas que se deben cumplir para poder añadir una película, una vez cumplimentado correctamente y añadido se muestra un </w:t>
+      </w:r>
       <w:proofErr w:type="spellStart"/>
       <w:r>
-        <w:t>Login</w:t>
+        <w:t>feedback</w:t>
       </w:r>
       <w:proofErr w:type="spellEnd"/>
       <w:r>
-        <w:t xml:space="preserve"> / </w:t>
-      </w:r>
-      <w:proofErr w:type="spellStart"/>
-      <w:r>
-        <w:t>Create</w:t>
-      </w:r>
-      <w:bookmarkEnd w:id="9"/>
-      <w:proofErr w:type="spellEnd"/>
-    </w:p>
-    <w:p>
-      <w:pPr>
-        <w:jc w:val="both"/>
-      </w:pPr>
-      <w:r>
-        <w:t xml:space="preserve">En un principio contábamos con una página de </w:t>
-      </w:r>
-      <w:proofErr w:type="spellStart"/>
-      <w:r>
-        <w:t>login</w:t>
-      </w:r>
-      <w:proofErr w:type="spellEnd"/>
-      <w:r>
-        <w:t xml:space="preserve"> y otra de </w:t>
-      </w:r>
-      <w:proofErr w:type="spellStart"/>
-      <w:r>
-        <w:t>create</w:t>
-      </w:r>
-      <w:proofErr w:type="spellEnd"/>
-      <w:r>
-        <w:t xml:space="preserve"> que posteriormente</w:t>
-      </w:r>
-      <w:r>
-        <w:t xml:space="preserve"> fueron unificadas en </w:t>
-      </w:r>
-      <w:proofErr w:type="spellStart"/>
-      <w:r>
-        <w:t>login</w:t>
-      </w:r>
-      <w:proofErr w:type="spellEnd"/>
-      <w:r>
-        <w:t xml:space="preserve">, en caso de no estar registrado en la base de datos se modificaba de forma automática para registrarte y si ya </w:t>
-      </w:r>
-      <w:proofErr w:type="spellStart"/>
-      <w:r>
-        <w:t>tenias</w:t>
-      </w:r>
-      <w:proofErr w:type="spellEnd"/>
-      <w:r>
-        <w:t xml:space="preserve"> un usuario inicias sesión en la aplicación. Esta implementada mediante la interfaz de </w:t>
-      </w:r>
-      <w:proofErr w:type="spellStart"/>
-      <w:r>
-        <w:t>firebase</w:t>
-      </w:r>
-      <w:proofErr w:type="spellEnd"/>
-      <w:r>
-        <w:t>, permitiendo in</w:t>
-      </w:r>
-      <w:r>
-        <w:t xml:space="preserve">corporar autenticaciones mediante </w:t>
-      </w:r>
-      <w:proofErr w:type="spellStart"/>
-      <w:r>
-        <w:t>tokens</w:t>
-      </w:r>
-      <w:proofErr w:type="spellEnd"/>
-      <w:r>
-        <w:t xml:space="preserve"> como Google, </w:t>
-      </w:r>
-      <w:proofErr w:type="spellStart"/>
-      <w:r>
-        <w:t>github</w:t>
-      </w:r>
-      <w:proofErr w:type="spellEnd"/>
-      <w:r>
-        <w:t xml:space="preserve"> y correo-contraseña, entre otros. </w:t>
-      </w:r>
-    </w:p>
-    <w:p>
-      <w:pPr>
-        <w:jc w:val="both"/>
-      </w:pPr>
-      <w:r>
-        <w:t>Finalmente se ha incorporado en el menú lateral de la aplicación permitiendo una mayor facilidad a la hora de iniciar sesión desde cualquier página.</w:t>
-      </w:r>
-    </w:p>
-    <w:p>
-      <w:pPr>
-        <w:jc w:val="both"/>
-        <w:rPr>
-          <w:b/>
-          <w:bCs/>
-          <w:color w:val="FF0000"/>
-        </w:rPr>
-      </w:pPr>
-      <w:r>
+        <w:t xml:space="preserve"> de confirmación.</w:t>
+      </w:r>
+    </w:p>
+    <w:p>
+      <w:pPr>
+        <w:jc w:val="both"/>
         <w:rPr>
           <w:noProof/>
           <w:lang w:eastAsia="es-ES"/>
         </w:rPr>
-        <mc:AlternateContent>
-          <mc:Choice Requires="wps">
-            <w:drawing>
-              <wp:anchor distT="0" distB="0" distL="114300" distR="114300" simplePos="0" relativeHeight="251659264" behindDoc="0" locked="0" layoutInCell="1" allowOverlap="1" wp14:anchorId="2D17A079" wp14:editId="7E740098">
-                <wp:simplePos x="0" y="0"/>
-                <wp:positionH relativeFrom="column">
-                  <wp:posOffset>15240</wp:posOffset>
-                </wp:positionH>
-                <wp:positionV relativeFrom="paragraph">
-                  <wp:posOffset>1773555</wp:posOffset>
-                </wp:positionV>
-                <wp:extent cx="723900" cy="971550"/>
-                <wp:effectExtent l="0" t="0" r="19050" b="19050"/>
-                <wp:wrapNone/>
-                <wp:docPr id="7" name="Elipse 7"/>
-                <wp:cNvGraphicFramePr/>
-                <a:graphic xmlns:a="http://schemas.openxmlformats.org/drawingml/2006/main">
-                  <a:graphicData uri="http://schemas.microsoft.com/office/word/2010/wordprocessingShape">
-                    <wps:wsp>
-                      <wps:cNvSpPr/>
-                      <wps:spPr>
-                        <a:xfrm>
-                          <a:off x="0" y="0"/>
-                          <a:ext cx="723900" cy="971550"/>
-                        </a:xfrm>
-                        <a:prstGeom prst="ellipse">
-                          <a:avLst/>
-                        </a:prstGeom>
-                        <a:noFill/>
-                        <a:ln>
-                          <a:solidFill>
-                            <a:srgbClr val="FF0000"/>
-                          </a:solidFill>
-                        </a:ln>
-                      </wps:spPr>
-                      <wps:style>
-                        <a:lnRef idx="2">
-                          <a:schemeClr val="accent1">
-                            <a:shade val="50000"/>
-                          </a:schemeClr>
-                        </a:lnRef>
-                        <a:fillRef idx="1">
-                          <a:schemeClr val="accent1"/>
-                        </a:fillRef>
-                        <a:effectRef idx="0">
-                          <a:schemeClr val="accent1"/>
-                        </a:effectRef>
-                        <a:fontRef idx="minor">
-                          <a:schemeClr val="lt1"/>
-                        </a:fontRef>
-                      </wps:style>
-                      <wps:bodyPr rot="0" spcFirstLastPara="0" vertOverflow="overflow" horzOverflow="overflow" vert="horz" wrap="square" lIns="91440" tIns="45720" rIns="91440" bIns="45720" numCol="1" spcCol="0" rtlCol="0" fromWordArt="0" anchor="ctr" anchorCtr="0" forceAA="0" compatLnSpc="1">
-                        <a:prstTxWarp prst="textNoShape">
-                          <a:avLst/>
-                        </a:prstTxWarp>
-                        <a:noAutofit/>
-                      </wps:bodyPr>
-                    </wps:wsp>
-                  </a:graphicData>
-                </a:graphic>
-              </wp:anchor>
-            </w:drawing>
-          </mc:Choice>
-          <mc:Fallback>
-            <w:pict>
-              <v:oval w14:anchorId="33830C39" id="Elipse 7" o:spid="_x0000_s1026" style="position:absolute;margin-left:1.2pt;margin-top:139.65pt;width:57pt;height:76.5pt;z-index:251659264;visibility:visible;mso-wrap-style:square;mso-wrap-distance-left:9pt;mso-wrap-distance-top:0;mso-wrap-distance-right:9pt;mso-wrap-distance-bottom:0;mso-position-horizontal:absolute;mso-position-horizontal-relative:text;mso-position-vertical:absolute;mso-position-vertical-relative:text;v-text-anchor:middle" o:gfxdata="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" filled="f" strokecolor="red" strokeweight="1pt">
-                <v:stroke joinstyle="miter"/>
-              </v:oval>
-            </w:pict>
-          </mc:Fallback>
-        </mc:AlternateContent>
-      </w:r>
+      </w:pPr>
+    </w:p>
+    <w:p>
+      <w:pPr>
+        <w:jc w:val="both"/>
+        <w:rPr>
+          <w:color w:val="C9211E"/>
+        </w:rPr>
+      </w:pPr>
       <w:r>
         <w:rPr>
           <w:noProof/>
           <w:lang w:eastAsia="es-ES"/>
         </w:rPr>
         <w:drawing>
-          <wp:inline distT="0" distB="0" distL="0" distR="0" wp14:anchorId="4347C1BA" wp14:editId="32DFD5D0">
-            <wp:extent cx="5400040" cy="2695714"/>
-            <wp:effectExtent l="0" t="0" r="0" b="9525"/>
-            <wp:docPr id="6" name="Imagen 6" descr="https://i.gyazo.com/8a5756df01c996f929a3eaaea24cb100.png"/>
+          <wp:inline distT="0" distB="0" distL="0" distR="0" wp14:anchorId="29C631CA" wp14:editId="0E631AB9">
+            <wp:extent cx="5391785" cy="2794935"/>
+            <wp:effectExtent l="0" t="0" r="0" b="5715"/>
+            <wp:docPr id="13" name="Imagen 13"/>
             <wp:cNvGraphicFramePr>
               <a:graphicFrameLocks xmlns:a="http://schemas.openxmlformats.org/drawingml/2006/main" noChangeAspect="1"/>
             </wp:cNvGraphicFramePr>
@@ -2336,28 +2699,26 @@
               <a:graphicData uri="http://schemas.openxmlformats.org/drawingml/2006/picture">
                 <pic:pic xmlns:pic="http://schemas.openxmlformats.org/drawingml/2006/picture">
                   <pic:nvPicPr>
-                    <pic:cNvPr id="0" name="Picture 13" descr="https://i.gyazo.com/8a5756df01c996f929a3eaaea24cb100.png"/>
+                    <pic:cNvPr id="0" name="Picture 5"/>
                     <pic:cNvPicPr>
                       <a:picLocks noChangeAspect="1" noChangeArrowheads="1"/>
                     </pic:cNvPicPr>
                   </pic:nvPicPr>
-                  <pic:blipFill>
-                    <a:blip r:embed="rId12" cstate="print">
+                  <pic:blipFill rotWithShape="1">
+                    <a:blip r:embed="rId18" cstate="print">
                       <a:extLst>
                         <a:ext uri="{28A0092B-C50C-407E-A947-70E740481C1C}">
                           <a14:useLocalDpi xmlns:a14="http://schemas.microsoft.com/office/drawing/2010/main" val="0"/>
                         </a:ext>
                       </a:extLst>
                     </a:blip>
-                    <a:srcRect/>
-                    <a:stretch>
-                      <a:fillRect/>
-                    </a:stretch>
+                    <a:srcRect t="5264"/>
+                    <a:stretch/>
                   </pic:blipFill>
                   <pic:spPr bwMode="auto">
                     <a:xfrm>
                       <a:off x="0" y="0"/>
-                      <a:ext cx="5400040" cy="2695714"/>
+                      <a:ext cx="5391785" cy="2794935"/>
                     </a:xfrm>
                     <a:prstGeom prst="rect">
                       <a:avLst/>
@@ -2366,6 +2727,11 @@
                     <a:ln>
                       <a:noFill/>
                     </a:ln>
+                    <a:extLst>
+                      <a:ext uri="{53640926-AAD7-44D8-BBD7-CCE9431645EC}">
+                        <a14:shadowObscured xmlns:a14="http://schemas.microsoft.com/office/drawing/2010/main"/>
+                      </a:ext>
+                    </a:extLst>
                   </pic:spPr>
                 </pic:pic>
               </a:graphicData>
@@ -2376,86 +2742,47 @@
     </w:p>
     <w:p>
       <w:pPr>
-        <w:pStyle w:val="Ttulo3"/>
-        <w:jc w:val="both"/>
-      </w:pPr>
-      <w:bookmarkStart w:id="10" w:name="_Toc71491629"/>
-      <w:proofErr w:type="spellStart"/>
-      <w:r>
-        <w:t>Profile</w:t>
-      </w:r>
-      <w:bookmarkEnd w:id="10"/>
-      <w:proofErr w:type="spellEnd"/>
-    </w:p>
-    <w:p>
-      <w:pPr>
-        <w:jc w:val="both"/>
-      </w:pPr>
-      <w:r>
-        <w:t xml:space="preserve">En la </w:t>
-      </w:r>
-      <w:r>
-        <w:t>página</w:t>
-      </w:r>
-      <w:r>
-        <w:t xml:space="preserve"> de </w:t>
-      </w:r>
-      <w:proofErr w:type="spellStart"/>
-      <w:r>
-        <w:t>profile</w:t>
-      </w:r>
-      <w:proofErr w:type="spellEnd"/>
-      <w:r>
-        <w:t xml:space="preserve"> se muestra los datos del usuario como su correo o su nombre de cara al resto de usuarios, en caso de iniciar </w:t>
-      </w:r>
-      <w:r>
-        <w:t>sesión</w:t>
-      </w:r>
-      <w:r>
-        <w:t xml:space="preserve"> con los proveedores por defecto de </w:t>
-      </w:r>
-      <w:proofErr w:type="spellStart"/>
-      <w:r>
-        <w:t>firebase</w:t>
-      </w:r>
-      <w:proofErr w:type="spellEnd"/>
-      <w:r>
-        <w:t xml:space="preserve"> se </w:t>
-      </w:r>
-      <w:r>
+        <w:jc w:val="center"/>
+        <w:rPr>
+          <w:i/>
+          <w:iCs/>
+        </w:rPr>
+      </w:pPr>
+      <w:r>
+        <w:rPr>
+          <w:i/>
+          <w:iCs/>
+        </w:rPr>
+        <w:t>Formulario básico.</w:t>
+      </w:r>
+    </w:p>
+    <w:p>
+      <w:pPr>
+        <w:jc w:val="both"/>
+        <w:rPr>
+          <w:noProof/>
+          <w:color w:val="C9211E"/>
+        </w:rPr>
+      </w:pPr>
+    </w:p>
+    <w:p>
+      <w:pPr>
+        <w:jc w:val="both"/>
+        <w:rPr>
+          <w:color w:val="C9211E"/>
+        </w:rPr>
+      </w:pPr>
+      <w:r>
+        <w:rPr>
+          <w:noProof/>
+          <w:color w:val="C9211E"/>
+        </w:rPr>
         <w:lastRenderedPageBreak/>
-        <w:t xml:space="preserve">importará una imagen de contacto, si se inicia </w:t>
-      </w:r>
-      <w:r>
-        <w:t>sesión</w:t>
-      </w:r>
-      <w:r>
-        <w:t xml:space="preserve"> con e</w:t>
-      </w:r>
-      <w:r>
-        <w:t xml:space="preserve">mail y contraseña, esta imagen </w:t>
-      </w:r>
-      <w:r>
-        <w:t>será</w:t>
-      </w:r>
-      <w:r>
-        <w:t xml:space="preserve"> una por defecto.</w:t>
-      </w:r>
-    </w:p>
-    <w:p>
-      <w:pPr>
-        <w:jc w:val="both"/>
-      </w:pPr>
-      <w:r>
-        <w:rPr>
-          <w:noProof/>
-          <w:lang w:eastAsia="es-ES"/>
-        </w:rPr>
         <w:drawing>
-          <wp:inline distT="0" distB="0" distL="0" distR="0" wp14:anchorId="501A4CDA" wp14:editId="1C031B31">
-            <wp:extent cx="5400040" cy="2918792"/>
-            <wp:effectExtent l="0" t="0" r="0" b="0"/>
-            <wp:docPr id="15" name="Imagen 15" descr="https://i.gyazo.com/c7567f9060d90e674554f5939808e1e7.png"/>
+          <wp:inline distT="0" distB="0" distL="0" distR="0" wp14:anchorId="68E43607" wp14:editId="1C16CCF8">
+            <wp:extent cx="5391785" cy="2794934"/>
+            <wp:effectExtent l="0" t="0" r="0" b="5715"/>
+            <wp:docPr id="14" name="Imagen 14"/>
             <wp:cNvGraphicFramePr>
               <a:graphicFrameLocks xmlns:a="http://schemas.openxmlformats.org/drawingml/2006/main" noChangeAspect="1"/>
             </wp:cNvGraphicFramePr>
@@ -2463,28 +2790,26 @@
               <a:graphicData uri="http://schemas.openxmlformats.org/drawingml/2006/picture">
                 <pic:pic xmlns:pic="http://schemas.openxmlformats.org/drawingml/2006/picture">
                   <pic:nvPicPr>
-                    <pic:cNvPr id="0" name="Picture 25" descr="https://i.gyazo.com/c7567f9060d90e674554f5939808e1e7.png"/>
+                    <pic:cNvPr id="0" name="Picture 6"/>
                     <pic:cNvPicPr>
                       <a:picLocks noChangeAspect="1" noChangeArrowheads="1"/>
                     </pic:cNvPicPr>
                   </pic:nvPicPr>
-                  <pic:blipFill>
-                    <a:blip r:embed="rId13" cstate="print">
+                  <pic:blipFill rotWithShape="1">
+                    <a:blip r:embed="rId19" cstate="print">
                       <a:extLst>
                         <a:ext uri="{28A0092B-C50C-407E-A947-70E740481C1C}">
                           <a14:useLocalDpi xmlns:a14="http://schemas.microsoft.com/office/drawing/2010/main" val="0"/>
                         </a:ext>
                       </a:extLst>
                     </a:blip>
-                    <a:srcRect/>
-                    <a:stretch>
-                      <a:fillRect/>
-                    </a:stretch>
+                    <a:srcRect t="5264"/>
+                    <a:stretch/>
                   </pic:blipFill>
                   <pic:spPr bwMode="auto">
                     <a:xfrm>
                       <a:off x="0" y="0"/>
-                      <a:ext cx="5400040" cy="2918792"/>
+                      <a:ext cx="5391785" cy="2794934"/>
                     </a:xfrm>
                     <a:prstGeom prst="rect">
                       <a:avLst/>
@@ -2493,6 +2818,11 @@
                     <a:ln>
                       <a:noFill/>
                     </a:ln>
+                    <a:extLst>
+                      <a:ext uri="{53640926-AAD7-44D8-BBD7-CCE9431645EC}">
+                        <a14:shadowObscured xmlns:a14="http://schemas.microsoft.com/office/drawing/2010/main"/>
+                      </a:ext>
+                    </a:extLst>
                   </pic:spPr>
                 </pic:pic>
               </a:graphicData>
@@ -2503,68 +2833,39 @@
     </w:p>
     <w:p>
       <w:pPr>
-        <w:jc w:val="both"/>
-      </w:pPr>
-    </w:p>
-    <w:p>
-      <w:pPr>
-        <w:pStyle w:val="Ttulo3"/>
-        <w:jc w:val="both"/>
-      </w:pPr>
-      <w:bookmarkStart w:id="11" w:name="_Toc71491630"/>
-      <w:proofErr w:type="spellStart"/>
-      <w:r>
-        <w:t>AddItem</w:t>
-      </w:r>
-      <w:bookmarkEnd w:id="11"/>
-      <w:proofErr w:type="spellEnd"/>
-    </w:p>
-    <w:p>
-      <w:pPr>
-        <w:jc w:val="both"/>
-      </w:pPr>
-      <w:r>
-        <w:t xml:space="preserve">En esta página se muestra un formulario con los campos de la </w:t>
-      </w:r>
-      <w:r>
-        <w:t>película</w:t>
-      </w:r>
-      <w:r>
-        <w:t xml:space="preserve"> que se quiere añadir y con un campo de valoración, en este caso se ha incluido para probar su funcionamiento, </w:t>
-      </w:r>
-      <w:r>
-        <w:t xml:space="preserve">no obstante, este campo puede ser modificado </w:t>
-      </w:r>
-      <w:r>
-        <w:t>más</w:t>
-      </w:r>
-      <w:r>
-        <w:t xml:space="preserve"> adelante por parte de los usuarios. </w:t>
-      </w:r>
-      <w:r>
+        <w:jc w:val="center"/>
+        <w:rPr>
+          <w:i/>
+          <w:iCs/>
+          <w:noProof/>
+        </w:rPr>
+      </w:pPr>
+      <w:r>
+        <w:rPr>
+          <w:i/>
+          <w:iCs/>
+          <w:noProof/>
+        </w:rPr>
+        <w:t>Formulario con control de errores.</w:t>
+      </w:r>
+    </w:p>
+    <w:p>
+      <w:pPr>
+        <w:jc w:val="both"/>
         <w:rPr>
           <w:color w:val="C9211E"/>
         </w:rPr>
-        <w:t>Los campos del formulario tienen reglas de escritura para que no haya problemas de registro a posteriori.</w:t>
-      </w:r>
-    </w:p>
-    <w:p>
-      <w:pPr>
-        <w:jc w:val="both"/>
-        <w:rPr>
+      </w:pPr>
+      <w:r>
+        <w:rPr>
+          <w:noProof/>
           <w:color w:val="C9211E"/>
         </w:rPr>
-      </w:pPr>
-      <w:r>
-        <w:rPr>
-          <w:noProof/>
-          <w:lang w:eastAsia="es-ES"/>
-        </w:rPr>
         <w:drawing>
-          <wp:inline distT="0" distB="0" distL="0" distR="0" wp14:anchorId="3E36F207" wp14:editId="5CEFDE78">
-            <wp:extent cx="5400040" cy="2904417"/>
-            <wp:effectExtent l="0" t="0" r="0" b="0"/>
-            <wp:docPr id="9" name="Imagen 9" descr="https://i.gyazo.com/dd32ea618695f02858953e7013670c7e.png"/>
+          <wp:inline distT="0" distB="0" distL="0" distR="0" wp14:anchorId="55B377AA" wp14:editId="2C31C454">
+            <wp:extent cx="5391785" cy="2794935"/>
+            <wp:effectExtent l="0" t="0" r="0" b="5715"/>
+            <wp:docPr id="18" name="Imagen 18"/>
             <wp:cNvGraphicFramePr>
               <a:graphicFrameLocks xmlns:a="http://schemas.openxmlformats.org/drawingml/2006/main" noChangeAspect="1"/>
             </wp:cNvGraphicFramePr>
@@ -2572,28 +2873,26 @@
               <a:graphicData uri="http://schemas.openxmlformats.org/drawingml/2006/picture">
                 <pic:pic xmlns:pic="http://schemas.openxmlformats.org/drawingml/2006/picture">
                   <pic:nvPicPr>
-                    <pic:cNvPr id="0" name="Picture 17" descr="https://i.gyazo.com/dd32ea618695f02858953e7013670c7e.png"/>
+                    <pic:cNvPr id="0" name="Picture 7"/>
                     <pic:cNvPicPr>
                       <a:picLocks noChangeAspect="1" noChangeArrowheads="1"/>
                     </pic:cNvPicPr>
                   </pic:nvPicPr>
-                  <pic:blipFill>
-                    <a:blip r:embed="rId14" cstate="print">
+                  <pic:blipFill rotWithShape="1">
+                    <a:blip r:embed="rId20" cstate="print">
                       <a:extLst>
                         <a:ext uri="{28A0092B-C50C-407E-A947-70E740481C1C}">
                           <a14:useLocalDpi xmlns:a14="http://schemas.microsoft.com/office/drawing/2010/main" val="0"/>
                         </a:ext>
                       </a:extLst>
                     </a:blip>
-                    <a:srcRect/>
-                    <a:stretch>
-                      <a:fillRect/>
-                    </a:stretch>
+                    <a:srcRect t="5264"/>
+                    <a:stretch/>
                   </pic:blipFill>
                   <pic:spPr bwMode="auto">
                     <a:xfrm>
                       <a:off x="0" y="0"/>
-                      <a:ext cx="5400040" cy="2904417"/>
+                      <a:ext cx="5391785" cy="2794935"/>
                     </a:xfrm>
                     <a:prstGeom prst="rect">
                       <a:avLst/>
@@ -2602,6 +2901,11 @@
                     <a:ln>
                       <a:noFill/>
                     </a:ln>
+                    <a:extLst>
+                      <a:ext uri="{53640926-AAD7-44D8-BBD7-CCE9431645EC}">
+                        <a14:shadowObscured xmlns:a14="http://schemas.microsoft.com/office/drawing/2010/main"/>
+                      </a:ext>
+                    </a:extLst>
                   </pic:spPr>
                 </pic:pic>
               </a:graphicData>
@@ -2612,6 +2916,40 @@
     </w:p>
     <w:p>
       <w:pPr>
+        <w:jc w:val="center"/>
+        <w:rPr>
+          <w:i/>
+          <w:iCs/>
+          <w:noProof/>
+        </w:rPr>
+      </w:pPr>
+      <w:r>
+        <w:rPr>
+          <w:i/>
+          <w:iCs/>
+          <w:noProof/>
+        </w:rPr>
+        <w:t xml:space="preserve">Formulario con </w:t>
+      </w:r>
+      <w:r>
+        <w:rPr>
+          <w:i/>
+          <w:iCs/>
+          <w:noProof/>
+        </w:rPr>
+        <w:t>feedback de añadir película correctamente</w:t>
+      </w:r>
+      <w:r>
+        <w:rPr>
+          <w:i/>
+          <w:iCs/>
+          <w:noProof/>
+        </w:rPr>
+        <w:t>.</w:t>
+      </w:r>
+    </w:p>
+    <w:p>
+      <w:pPr>
         <w:jc w:val="both"/>
         <w:rPr>
           <w:color w:val="C9211E"/>
@@ -2628,11 +2966,11 @@
           <w:color w:val="FF0000"/>
         </w:rPr>
       </w:pPr>
-      <w:bookmarkStart w:id="12" w:name="_Toc71491631"/>
-      <w:r>
-        <w:t>Supermercado</w:t>
-      </w:r>
-      <w:bookmarkEnd w:id="12"/>
+      <w:bookmarkStart w:id="13" w:name="_Toc71717320"/>
+      <w:r>
+        <w:t>Videoclub</w:t>
+      </w:r>
+      <w:bookmarkEnd w:id="13"/>
     </w:p>
     <w:p>
       <w:pPr>
@@ -2642,135 +2980,98 @@
         <w:t xml:space="preserve">En la página de </w:t>
       </w:r>
       <w:r>
-        <w:t>supermercado</w:t>
-      </w:r>
-      <w:r>
-        <w:t>, se muestran t</w:t>
-      </w:r>
-      <w:r>
-        <w:t xml:space="preserve">odas las </w:t>
-      </w:r>
-      <w:proofErr w:type="spellStart"/>
-      <w:r>
-        <w:t>peliculas</w:t>
-      </w:r>
-      <w:proofErr w:type="spellEnd"/>
+        <w:t>videoclub</w:t>
+      </w:r>
+      <w:r>
+        <w:t xml:space="preserve">, se muestran todas las </w:t>
+      </w:r>
+      <w:r>
+        <w:t>películas</w:t>
+      </w:r>
       <w:r>
         <w:t xml:space="preserve"> registradas en el sistema. Esta </w:t>
       </w:r>
-      <w:proofErr w:type="spellStart"/>
-      <w:proofErr w:type="gramStart"/>
-      <w:r>
-        <w:t>pagina</w:t>
-      </w:r>
-      <w:proofErr w:type="spellEnd"/>
-      <w:proofErr w:type="gramEnd"/>
+      <w:r>
+        <w:t>página</w:t>
+      </w:r>
       <w:r>
         <w:t xml:space="preserve"> es la </w:t>
       </w:r>
-      <w:proofErr w:type="spellStart"/>
-      <w:r>
-        <w:t>mas</w:t>
-      </w:r>
-      <w:proofErr w:type="spellEnd"/>
+      <w:r>
+        <w:t>más</w:t>
+      </w:r>
       <w:r>
         <w:t xml:space="preserve"> completa y la que recoge la funcionalidad requerida para el proyecto, como por ejemplo la </w:t>
       </w:r>
-      <w:proofErr w:type="spellStart"/>
-      <w:r>
-        <w:t>sincronizacion</w:t>
-      </w:r>
-      <w:proofErr w:type="spellEnd"/>
+      <w:r>
+        <w:t>sincronización</w:t>
+      </w:r>
       <w:r>
         <w:t xml:space="preserve"> de datos y la </w:t>
       </w:r>
-      <w:proofErr w:type="spellStart"/>
-      <w:r>
-        <w:t>actualizacion</w:t>
-      </w:r>
-      <w:proofErr w:type="spellEnd"/>
-      <w:r>
-        <w:t xml:space="preserve"> de los mismos en tiempo real. En caso de </w:t>
-      </w:r>
-      <w:r>
-        <w:lastRenderedPageBreak/>
-        <w:t>que se añada u</w:t>
-      </w:r>
-      <w:r>
-        <w:t xml:space="preserve">na </w:t>
-      </w:r>
-      <w:proofErr w:type="spellStart"/>
-      <w:r>
-        <w:t>pelicula</w:t>
-      </w:r>
-      <w:proofErr w:type="spellEnd"/>
+      <w:r>
+        <w:t>actualización</w:t>
+      </w:r>
+      <w:r>
+        <w:t xml:space="preserve"> de </w:t>
+      </w:r>
+      <w:r>
+        <w:t>estos</w:t>
+      </w:r>
+      <w:r>
+        <w:t xml:space="preserve"> en tiempo real. En caso de que se añada una </w:t>
+      </w:r>
+      <w:r>
+        <w:t>película</w:t>
+      </w:r>
       <w:r>
         <w:t xml:space="preserve">, el usuario que este visualizando esta </w:t>
       </w:r>
-      <w:proofErr w:type="spellStart"/>
-      <w:r>
-        <w:t>pagina</w:t>
-      </w:r>
-      <w:proofErr w:type="spellEnd"/>
+      <w:r>
+        <w:t>página</w:t>
+      </w:r>
       <w:r>
         <w:t xml:space="preserve"> vera una nueva </w:t>
       </w:r>
-      <w:proofErr w:type="spellStart"/>
-      <w:r>
-        <w:t>pelicula</w:t>
-      </w:r>
-      <w:proofErr w:type="spellEnd"/>
+      <w:r>
+        <w:t>película</w:t>
+      </w:r>
       <w:r>
         <w:t xml:space="preserve"> al final de la lista, lo mismo ocurre cuando se produce una </w:t>
       </w:r>
-      <w:proofErr w:type="spellStart"/>
-      <w:r>
-        <w:t>valoracion</w:t>
-      </w:r>
-      <w:proofErr w:type="spellEnd"/>
+      <w:r>
+        <w:t>valoración</w:t>
+      </w:r>
       <w:r>
         <w:t xml:space="preserve"> de cualquier </w:t>
       </w:r>
-      <w:proofErr w:type="spellStart"/>
-      <w:r>
-        <w:t>pelicula</w:t>
-      </w:r>
-      <w:proofErr w:type="spellEnd"/>
+      <w:r>
+        <w:t>película</w:t>
+      </w:r>
       <w:r>
         <w:t xml:space="preserve">, los usuarios que </w:t>
       </w:r>
-      <w:proofErr w:type="spellStart"/>
-      <w:r>
-        <w:t>esten</w:t>
-      </w:r>
-      <w:proofErr w:type="spellEnd"/>
+      <w:r>
+        <w:t>estén</w:t>
+      </w:r>
       <w:r>
         <w:t xml:space="preserve"> visualizando esta </w:t>
       </w:r>
-      <w:proofErr w:type="spellStart"/>
-      <w:r>
-        <w:t>pagina</w:t>
-      </w:r>
-      <w:proofErr w:type="spellEnd"/>
+      <w:r>
+        <w:t>página</w:t>
+      </w:r>
       <w:r>
         <w:t xml:space="preserve"> </w:t>
       </w:r>
-      <w:proofErr w:type="spellStart"/>
-      <w:r>
-        <w:t>veran</w:t>
-      </w:r>
-      <w:proofErr w:type="spellEnd"/>
-      <w:r>
-        <w:t xml:space="preserve"> modificado el valor de dic</w:t>
-      </w:r>
-      <w:r>
-        <w:t xml:space="preserve">ha </w:t>
-      </w:r>
-      <w:proofErr w:type="spellStart"/>
-      <w:r>
-        <w:t>pelicula</w:t>
-      </w:r>
-      <w:proofErr w:type="spellEnd"/>
+      <w:r>
+        <w:t>verán</w:t>
+      </w:r>
+      <w:r>
+        <w:t xml:space="preserve"> modificado el valor de dicha </w:t>
+      </w:r>
+      <w:r>
+        <w:t>película</w:t>
+      </w:r>
       <w:r>
         <w:t>.</w:t>
       </w:r>
@@ -2778,17 +3079,27 @@
     <w:p>
       <w:pPr>
         <w:jc w:val="both"/>
-      </w:pPr>
-      <w:r>
         <w:rPr>
           <w:noProof/>
           <w:lang w:eastAsia="es-ES"/>
         </w:rPr>
+      </w:pPr>
+    </w:p>
+    <w:p>
+      <w:pPr>
+        <w:jc w:val="both"/>
+      </w:pPr>
+      <w:r>
+        <w:rPr>
+          <w:noProof/>
+          <w:lang w:eastAsia="es-ES"/>
+        </w:rPr>
+        <w:lastRenderedPageBreak/>
         <w:drawing>
-          <wp:inline distT="0" distB="0" distL="0" distR="0" wp14:anchorId="793678F5" wp14:editId="39CB4744">
-            <wp:extent cx="5400040" cy="2866124"/>
+          <wp:inline distT="0" distB="0" distL="0" distR="0" wp14:anchorId="6B72156E" wp14:editId="7A7913D4">
+            <wp:extent cx="5391785" cy="2786308"/>
             <wp:effectExtent l="0" t="0" r="0" b="0"/>
-            <wp:docPr id="16" name="Imagen 16" descr="https://i.gyazo.com/7d8261acefb5998adf4e8b70f1c98067.png"/>
+            <wp:docPr id="4" name="Imagen 4"/>
             <wp:cNvGraphicFramePr>
               <a:graphicFrameLocks xmlns:a="http://schemas.openxmlformats.org/drawingml/2006/main" noChangeAspect="1"/>
             </wp:cNvGraphicFramePr>
@@ -2796,28 +3107,26 @@
               <a:graphicData uri="http://schemas.openxmlformats.org/drawingml/2006/picture">
                 <pic:pic xmlns:pic="http://schemas.openxmlformats.org/drawingml/2006/picture">
                   <pic:nvPicPr>
-                    <pic:cNvPr id="0" name="Picture 27" descr="https://i.gyazo.com/7d8261acefb5998adf4e8b70f1c98067.png"/>
+                    <pic:cNvPr id="0" name="Picture 1"/>
                     <pic:cNvPicPr>
                       <a:picLocks noChangeAspect="1" noChangeArrowheads="1"/>
                     </pic:cNvPicPr>
                   </pic:nvPicPr>
-                  <pic:blipFill>
-                    <a:blip r:embed="rId15" cstate="print">
+                  <pic:blipFill rotWithShape="1">
+                    <a:blip r:embed="rId21" cstate="print">
                       <a:extLst>
                         <a:ext uri="{28A0092B-C50C-407E-A947-70E740481C1C}">
                           <a14:useLocalDpi xmlns:a14="http://schemas.microsoft.com/office/drawing/2010/main" val="0"/>
                         </a:ext>
                       </a:extLst>
                     </a:blip>
-                    <a:srcRect/>
-                    <a:stretch>
-                      <a:fillRect/>
-                    </a:stretch>
+                    <a:srcRect t="5555"/>
+                    <a:stretch/>
                   </pic:blipFill>
                   <pic:spPr bwMode="auto">
                     <a:xfrm>
                       <a:off x="0" y="0"/>
-                      <a:ext cx="5400040" cy="2866124"/>
+                      <a:ext cx="5391785" cy="2786308"/>
                     </a:xfrm>
                     <a:prstGeom prst="rect">
                       <a:avLst/>
@@ -2826,6 +3135,11 @@
                     <a:ln>
                       <a:noFill/>
                     </a:ln>
+                    <a:extLst>
+                      <a:ext uri="{53640926-AAD7-44D8-BBD7-CCE9431645EC}">
+                        <a14:shadowObscured xmlns:a14="http://schemas.microsoft.com/office/drawing/2010/main"/>
+                      </a:ext>
+                    </a:extLst>
                   </pic:spPr>
                 </pic:pic>
               </a:graphicData>
@@ -2836,14 +3150,273 @@
     </w:p>
     <w:p>
       <w:pPr>
+        <w:jc w:val="both"/>
+      </w:pPr>
+      <w:r>
+        <w:t>En esta vista del videoclub se observa como lo verían los usuarios no registrados.</w:t>
+      </w:r>
+    </w:p>
+    <w:p>
+      <w:pPr>
+        <w:jc w:val="both"/>
+        <w:rPr>
+          <w:noProof/>
+        </w:rPr>
+      </w:pPr>
+    </w:p>
+    <w:p>
+      <w:pPr>
+        <w:jc w:val="both"/>
+      </w:pPr>
+      <w:r>
+        <w:rPr>
+          <w:noProof/>
+        </w:rPr>
+        <w:drawing>
+          <wp:inline distT="0" distB="0" distL="0" distR="0" wp14:anchorId="4FF2C60B" wp14:editId="7836BE53">
+            <wp:extent cx="5391785" cy="2803561"/>
+            <wp:effectExtent l="0" t="0" r="0" b="0"/>
+            <wp:docPr id="5" name="Imagen 5"/>
+            <wp:cNvGraphicFramePr>
+              <a:graphicFrameLocks xmlns:a="http://schemas.openxmlformats.org/drawingml/2006/main" noChangeAspect="1"/>
+            </wp:cNvGraphicFramePr>
+            <a:graphic xmlns:a="http://schemas.openxmlformats.org/drawingml/2006/main">
+              <a:graphicData uri="http://schemas.openxmlformats.org/drawingml/2006/picture">
+                <pic:pic xmlns:pic="http://schemas.openxmlformats.org/drawingml/2006/picture">
+                  <pic:nvPicPr>
+                    <pic:cNvPr id="0" name="Picture 2"/>
+                    <pic:cNvPicPr>
+                      <a:picLocks noChangeAspect="1" noChangeArrowheads="1"/>
+                    </pic:cNvPicPr>
+                  </pic:nvPicPr>
+                  <pic:blipFill rotWithShape="1">
+                    <a:blip r:embed="rId22" cstate="print">
+                      <a:extLst>
+                        <a:ext uri="{28A0092B-C50C-407E-A947-70E740481C1C}">
+                          <a14:useLocalDpi xmlns:a14="http://schemas.microsoft.com/office/drawing/2010/main" val="0"/>
+                        </a:ext>
+                      </a:extLst>
+                    </a:blip>
+                    <a:srcRect t="4970"/>
+                    <a:stretch/>
+                  </pic:blipFill>
+                  <pic:spPr bwMode="auto">
+                    <a:xfrm>
+                      <a:off x="0" y="0"/>
+                      <a:ext cx="5391785" cy="2803561"/>
+                    </a:xfrm>
+                    <a:prstGeom prst="rect">
+                      <a:avLst/>
+                    </a:prstGeom>
+                    <a:noFill/>
+                    <a:ln>
+                      <a:noFill/>
+                    </a:ln>
+                    <a:extLst>
+                      <a:ext uri="{53640926-AAD7-44D8-BBD7-CCE9431645EC}">
+                        <a14:shadowObscured xmlns:a14="http://schemas.microsoft.com/office/drawing/2010/main"/>
+                      </a:ext>
+                    </a:extLst>
+                  </pic:spPr>
+                </pic:pic>
+              </a:graphicData>
+            </a:graphic>
+          </wp:inline>
+        </w:drawing>
+      </w:r>
+    </w:p>
+    <w:p>
+      <w:pPr>
+        <w:jc w:val="both"/>
+      </w:pPr>
+      <w:r>
+        <w:t>Una vez registrados en la aplicación, se podría observar un botón de añadir al carrito para poder alquilar cualquiera de las películas en caso de haber stock, esta implementación no se ha llevado a cabo.</w:t>
+      </w:r>
+    </w:p>
+    <w:p>
+      <w:pPr>
+        <w:jc w:val="both"/>
+        <w:rPr>
+          <w:noProof/>
+        </w:rPr>
+      </w:pPr>
+    </w:p>
+    <w:p>
+      <w:pPr>
+        <w:jc w:val="both"/>
+      </w:pPr>
+      <w:r>
+        <w:rPr>
+          <w:noProof/>
+        </w:rPr>
+        <w:lastRenderedPageBreak/>
+        <w:drawing>
+          <wp:inline distT="0" distB="0" distL="0" distR="0" wp14:anchorId="71C0790D" wp14:editId="3076C717">
+            <wp:extent cx="5391785" cy="2794934"/>
+            <wp:effectExtent l="0" t="0" r="0" b="5715"/>
+            <wp:docPr id="8" name="Imagen 8"/>
+            <wp:cNvGraphicFramePr>
+              <a:graphicFrameLocks xmlns:a="http://schemas.openxmlformats.org/drawingml/2006/main" noChangeAspect="1"/>
+            </wp:cNvGraphicFramePr>
+            <a:graphic xmlns:a="http://schemas.openxmlformats.org/drawingml/2006/main">
+              <a:graphicData uri="http://schemas.openxmlformats.org/drawingml/2006/picture">
+                <pic:pic xmlns:pic="http://schemas.openxmlformats.org/drawingml/2006/picture">
+                  <pic:nvPicPr>
+                    <pic:cNvPr id="0" name="Picture 3"/>
+                    <pic:cNvPicPr>
+                      <a:picLocks noChangeAspect="1" noChangeArrowheads="1"/>
+                    </pic:cNvPicPr>
+                  </pic:nvPicPr>
+                  <pic:blipFill rotWithShape="1">
+                    <a:blip r:embed="rId23" cstate="print">
+                      <a:extLst>
+                        <a:ext uri="{28A0092B-C50C-407E-A947-70E740481C1C}">
+                          <a14:useLocalDpi xmlns:a14="http://schemas.microsoft.com/office/drawing/2010/main" val="0"/>
+                        </a:ext>
+                      </a:extLst>
+                    </a:blip>
+                    <a:srcRect t="5264"/>
+                    <a:stretch/>
+                  </pic:blipFill>
+                  <pic:spPr bwMode="auto">
+                    <a:xfrm>
+                      <a:off x="0" y="0"/>
+                      <a:ext cx="5391785" cy="2794934"/>
+                    </a:xfrm>
+                    <a:prstGeom prst="rect">
+                      <a:avLst/>
+                    </a:prstGeom>
+                    <a:noFill/>
+                    <a:ln>
+                      <a:noFill/>
+                    </a:ln>
+                    <a:extLst>
+                      <a:ext uri="{53640926-AAD7-44D8-BBD7-CCE9431645EC}">
+                        <a14:shadowObscured xmlns:a14="http://schemas.microsoft.com/office/drawing/2010/main"/>
+                      </a:ext>
+                    </a:extLst>
+                  </pic:spPr>
+                </pic:pic>
+              </a:graphicData>
+            </a:graphic>
+          </wp:inline>
+        </w:drawing>
+      </w:r>
+    </w:p>
+    <w:p>
+      <w:pPr>
+        <w:jc w:val="both"/>
+      </w:pPr>
+      <w:r>
+        <w:t xml:space="preserve">Se ha implementado un sistema básico de roles el cual permite al usuario </w:t>
+      </w:r>
+      <w:hyperlink r:id="rId24" w:history="1">
+        <w:r>
+          <w:rPr>
+            <w:rStyle w:val="Hipervnculo"/>
+          </w:rPr>
+          <w:t>daniel@daniel.com</w:t>
+        </w:r>
+      </w:hyperlink>
+      <w:r>
+        <w:t>, poder borrar las películas mediante el botón de papelera, solo visible a dicho usuario cuando se registre en la aplicación.</w:t>
+      </w:r>
+    </w:p>
+    <w:p>
+      <w:pPr>
+        <w:jc w:val="both"/>
+        <w:rPr>
+          <w:noProof/>
+        </w:rPr>
+      </w:pPr>
+    </w:p>
+    <w:p>
+      <w:pPr>
+        <w:jc w:val="both"/>
+      </w:pPr>
+      <w:r>
+        <w:rPr>
+          <w:noProof/>
+        </w:rPr>
+        <w:drawing>
+          <wp:inline distT="0" distB="0" distL="0" distR="0" wp14:anchorId="191483B8" wp14:editId="0416973B">
+            <wp:extent cx="5391785" cy="2786308"/>
+            <wp:effectExtent l="0" t="0" r="0" b="0"/>
+            <wp:docPr id="10" name="Imagen 10"/>
+            <wp:cNvGraphicFramePr>
+              <a:graphicFrameLocks xmlns:a="http://schemas.openxmlformats.org/drawingml/2006/main" noChangeAspect="1"/>
+            </wp:cNvGraphicFramePr>
+            <a:graphic xmlns:a="http://schemas.openxmlformats.org/drawingml/2006/main">
+              <a:graphicData uri="http://schemas.openxmlformats.org/drawingml/2006/picture">
+                <pic:pic xmlns:pic="http://schemas.openxmlformats.org/drawingml/2006/picture">
+                  <pic:nvPicPr>
+                    <pic:cNvPr id="0" name="Picture 4"/>
+                    <pic:cNvPicPr>
+                      <a:picLocks noChangeAspect="1" noChangeArrowheads="1"/>
+                    </pic:cNvPicPr>
+                  </pic:nvPicPr>
+                  <pic:blipFill rotWithShape="1">
+                    <a:blip r:embed="rId25" cstate="print">
+                      <a:extLst>
+                        <a:ext uri="{28A0092B-C50C-407E-A947-70E740481C1C}">
+                          <a14:useLocalDpi xmlns:a14="http://schemas.microsoft.com/office/drawing/2010/main" val="0"/>
+                        </a:ext>
+                      </a:extLst>
+                    </a:blip>
+                    <a:srcRect t="5555"/>
+                    <a:stretch/>
+                  </pic:blipFill>
+                  <pic:spPr bwMode="auto">
+                    <a:xfrm>
+                      <a:off x="0" y="0"/>
+                      <a:ext cx="5391785" cy="2786308"/>
+                    </a:xfrm>
+                    <a:prstGeom prst="rect">
+                      <a:avLst/>
+                    </a:prstGeom>
+                    <a:noFill/>
+                    <a:ln>
+                      <a:noFill/>
+                    </a:ln>
+                    <a:extLst>
+                      <a:ext uri="{53640926-AAD7-44D8-BBD7-CCE9431645EC}">
+                        <a14:shadowObscured xmlns:a14="http://schemas.microsoft.com/office/drawing/2010/main"/>
+                      </a:ext>
+                    </a:extLst>
+                  </pic:spPr>
+                </pic:pic>
+              </a:graphicData>
+            </a:graphic>
+          </wp:inline>
+        </w:drawing>
+      </w:r>
+    </w:p>
+    <w:p>
+      <w:pPr>
+        <w:jc w:val="both"/>
+      </w:pPr>
+      <w:r>
+        <w:t xml:space="preserve">Finalmente, si se lleva a cabo un borrado de cualquier película se mostrará un </w:t>
+      </w:r>
+      <w:proofErr w:type="spellStart"/>
+      <w:r>
+        <w:t>snackbar</w:t>
+      </w:r>
+      <w:proofErr w:type="spellEnd"/>
+      <w:r>
+        <w:t xml:space="preserve"> en el margen inferior de la pantalla como confirmación.</w:t>
+      </w:r>
+    </w:p>
+    <w:p>
+      <w:pPr>
         <w:pStyle w:val="Ttulo1"/>
         <w:jc w:val="both"/>
       </w:pPr>
-      <w:bookmarkStart w:id="13" w:name="_Toc71491632"/>
+      <w:bookmarkStart w:id="14" w:name="_Toc71717321"/>
       <w:r>
         <w:t>Base de datos</w:t>
       </w:r>
-      <w:bookmarkEnd w:id="13"/>
+      <w:bookmarkEnd w:id="14"/>
     </w:p>
     <w:p>
       <w:pPr>
@@ -2866,31 +3439,20 @@
       </w:r>
       <w:proofErr w:type="spellEnd"/>
       <w:r>
-        <w:t xml:space="preserve">. Esta plataforma nos permite hacer una serie de llamadas a la base de datos para añadir, actualizar y </w:t>
-      </w:r>
+        <w:t xml:space="preserve">. Esta plataforma nos permite hacer una serie de llamadas a la base de datos para añadir, actualizar y previsualizar las diferentes colecciones y documentos. </w:t>
+      </w:r>
+    </w:p>
+    <w:p>
+      <w:pPr>
+        <w:pStyle w:val="Ttulo2"/>
+        <w:jc w:val="both"/>
+      </w:pPr>
+      <w:bookmarkStart w:id="15" w:name="_Toc71717322"/>
       <w:proofErr w:type="spellStart"/>
       <w:r>
-        <w:t>previsualizar</w:t>
-      </w:r>
-      <w:proofErr w:type="spellEnd"/>
-      <w:r>
-        <w:t xml:space="preserve"> las diferen</w:t>
-      </w:r>
-      <w:r>
-        <w:t xml:space="preserve">tes colecciones y documentos. </w:t>
-      </w:r>
-    </w:p>
-    <w:p>
-      <w:pPr>
-        <w:pStyle w:val="Ttulo2"/>
-        <w:jc w:val="both"/>
-      </w:pPr>
-      <w:bookmarkStart w:id="14" w:name="_Toc71491633"/>
-      <w:proofErr w:type="spellStart"/>
-      <w:r>
         <w:t>Market</w:t>
       </w:r>
-      <w:bookmarkEnd w:id="14"/>
+      <w:bookmarkEnd w:id="15"/>
       <w:proofErr w:type="spellEnd"/>
     </w:p>
     <w:p>
@@ -2926,6 +3488,7 @@
           <w:noProof/>
           <w:lang w:eastAsia="es-ES"/>
         </w:rPr>
+        <w:lastRenderedPageBreak/>
         <w:drawing>
           <wp:inline distT="0" distB="0" distL="0" distR="0" wp14:anchorId="4679C3B6" wp14:editId="4855E5F3">
             <wp:extent cx="5400040" cy="2792826"/>
@@ -2944,7 +3507,7 @@
                     </pic:cNvPicPr>
                   </pic:nvPicPr>
                   <pic:blipFill>
-                    <a:blip r:embed="rId16">
+                    <a:blip r:embed="rId26">
                       <a:extLst>
                         <a:ext uri="{28A0092B-C50C-407E-A947-70E740481C1C}">
                           <a14:useLocalDpi xmlns:a14="http://schemas.microsoft.com/office/drawing/2010/main" val="0"/>
@@ -2976,10 +3539,7 @@
         </w:drawing>
       </w:r>
       <w:r>
-        <w:t>En esta colección base s</w:t>
-      </w:r>
-      <w:r>
-        <w:t xml:space="preserve">e introducen las </w:t>
+        <w:t xml:space="preserve">En esta colección base se introducen las </w:t>
       </w:r>
       <w:proofErr w:type="spellStart"/>
       <w:r>
@@ -3035,12 +3595,11 @@
         <w:pStyle w:val="Ttulo2"/>
         <w:jc w:val="both"/>
       </w:pPr>
-      <w:bookmarkStart w:id="15" w:name="_Toc71491634"/>
-      <w:r>
-        <w:lastRenderedPageBreak/>
+      <w:bookmarkStart w:id="16" w:name="_Toc71717323"/>
+      <w:r>
         <w:t>Usuarios</w:t>
       </w:r>
-      <w:bookmarkEnd w:id="15"/>
+      <w:bookmarkEnd w:id="16"/>
     </w:p>
     <w:p>
       <w:pPr>
@@ -3055,18 +3614,15 @@
       </w:r>
       <w:proofErr w:type="spellEnd"/>
       <w:r>
-        <w:t xml:space="preserve">, contamos con </w:t>
-      </w:r>
-      <w:r>
-        <w:t xml:space="preserve">una base de datos o </w:t>
+        <w:t xml:space="preserve">, contamos con una base de datos o registro de </w:t>
       </w:r>
       <w:proofErr w:type="gramStart"/>
       <w:r>
-        <w:t>registro</w:t>
+        <w:t>usuario</w:t>
       </w:r>
       <w:proofErr w:type="gramEnd"/>
       <w:r>
-        <w:t xml:space="preserve"> de usuario pero en este caso solo en </w:t>
+        <w:t xml:space="preserve"> pero en este caso solo en </w:t>
       </w:r>
       <w:proofErr w:type="spellStart"/>
       <w:r>
@@ -3136,7 +3692,7 @@
                     </pic:cNvPicPr>
                   </pic:nvPicPr>
                   <pic:blipFill>
-                    <a:blip r:embed="rId17">
+                    <a:blip r:embed="rId27">
                       <a:extLst>
                         <a:ext uri="{28A0092B-C50C-407E-A947-70E740481C1C}">
                           <a14:useLocalDpi xmlns:a14="http://schemas.microsoft.com/office/drawing/2010/main" val="0"/>
@@ -3187,11 +3743,11 @@
         <w:pStyle w:val="Ttulo1"/>
         <w:jc w:val="both"/>
       </w:pPr>
-      <w:bookmarkStart w:id="16" w:name="_Toc71491635"/>
+      <w:bookmarkStart w:id="17" w:name="_Toc71717324"/>
       <w:r>
         <w:t>Conclusión</w:t>
       </w:r>
-      <w:bookmarkEnd w:id="16"/>
+      <w:bookmarkEnd w:id="17"/>
     </w:p>
     <w:p>
       <w:pPr>
@@ -3217,7 +3773,11 @@
         <w:t xml:space="preserve">. Se han propuesto diversos problemas a paliar y en base a esos problemas se ha </w:t>
       </w:r>
       <w:r>
-        <w:t xml:space="preserve">generado una aplicación web. Esta, es un servicio de alquiler de películas donde destacan las funciones de crear ítems, valorarlos y alquilarlos. Lo más particular de esta aplicación web es que en el uso de estas funciones, la página se actualiza de forma directa para todos los usuarios ya que cada cliente está suscrito a cambios en la base de datos y cuando suceden se visualizan por cómo funcionan las aplicaciones que utilizan </w:t>
+        <w:t xml:space="preserve">generado una aplicación web. Esta, es un servicio de alquiler de películas donde destacan las funciones de crear ítems, valorarlos y alquilarlos. Lo más particular de esta aplicación web es que en el uso de estas funciones, la página se actualiza de forma directa para todos los usuarios ya que cada </w:t>
+      </w:r>
+      <w:r>
+        <w:lastRenderedPageBreak/>
+        <w:t xml:space="preserve">cliente está suscrito a cambios en la base de datos y cuando suceden se visualizan por cómo funcionan las aplicaciones que utilizan </w:t>
       </w:r>
       <w:proofErr w:type="spellStart"/>
       <w:r>
@@ -3244,107 +3804,17 @@
         <w:pStyle w:val="Ttulo1"/>
         <w:jc w:val="both"/>
       </w:pPr>
-      <w:bookmarkStart w:id="17" w:name="_Toc71491636"/>
+      <w:bookmarkStart w:id="18" w:name="_Toc71717325"/>
       <w:r>
         <w:t>Referencias</w:t>
       </w:r>
-      <w:bookmarkEnd w:id="17"/>
-    </w:p>
-    <w:p>
-      <w:pPr>
-        <w:pStyle w:val="Ttulo2"/>
-      </w:pPr>
-      <w:bookmarkStart w:id="18" w:name="_Toc71491637"/>
-      <w:r>
-        <w:t>Repositorio</w:t>
-      </w:r>
       <w:bookmarkEnd w:id="18"/>
     </w:p>
     <w:p>
-      <w:pPr>
-        <w:jc w:val="both"/>
-      </w:pPr>
-      <w:r>
-        <w:t xml:space="preserve">En este </w:t>
-      </w:r>
-      <w:r>
-        <w:t>enlace</w:t>
-      </w:r>
-      <w:r>
-        <w:t xml:space="preserve"> se muestra el código desarrollado, la metodología de trabajo llevada a c</w:t>
-      </w:r>
-      <w:r>
-        <w:t>abo así como todos los recursos</w:t>
-      </w:r>
-      <w:r>
-        <w:t xml:space="preserve"> y requisitos para correr el sistema.</w:t>
-      </w:r>
-    </w:p>
-    <w:p>
-      <w:pPr>
-        <w:jc w:val="both"/>
-        <w:rPr>
-          <w:rStyle w:val="Hipervnculo"/>
-        </w:rPr>
-      </w:pPr>
-      <w:hyperlink r:id="rId18">
-        <w:r>
-          <w:rPr>
-            <w:rStyle w:val="Hipervnculo"/>
-          </w:rPr>
-          <w:t>https://github.com/danielss24/SNCI_VUE</w:t>
-        </w:r>
-      </w:hyperlink>
-    </w:p>
-    <w:p>
-      <w:pPr>
-        <w:pStyle w:val="Ttulo2"/>
-      </w:pPr>
-      <w:bookmarkStart w:id="19" w:name="_Toc71491638"/>
-      <w:r>
-        <w:t>Hosting</w:t>
-      </w:r>
-      <w:bookmarkEnd w:id="19"/>
-    </w:p>
-    <w:p>
-      <w:r>
-        <w:t>En este enlace</w:t>
-      </w:r>
-      <w:r>
-        <w:t xml:space="preserve"> se muestra la aplicación web desplegada.</w:t>
-      </w:r>
-    </w:p>
-    <w:p>
-      <w:pPr>
-        <w:rPr>
-          <w:rStyle w:val="Hipervnculo"/>
-        </w:rPr>
-      </w:pPr>
-      <w:hyperlink r:id="rId19">
-        <w:r>
-          <w:rPr>
-            <w:rStyle w:val="Hipervnculo"/>
-          </w:rPr>
-          <w:t>https://sncimarket.web.app/</w:t>
-        </w:r>
-      </w:hyperlink>
-    </w:p>
-    <w:p>
-      <w:pPr>
-        <w:pStyle w:val="Ttulo2"/>
-      </w:pPr>
-      <w:bookmarkStart w:id="20" w:name="_Toc71491639"/>
-      <w:r>
-        <w:lastRenderedPageBreak/>
-        <w:t>Otras referencias</w:t>
-      </w:r>
-      <w:bookmarkEnd w:id="20"/>
-    </w:p>
-    <w:p>
       <w:r>
         <w:t xml:space="preserve">[1] </w:t>
       </w:r>
-      <w:hyperlink r:id="rId20" w:history="1">
+      <w:hyperlink r:id="rId28" w:history="1">
         <w:r>
           <w:rPr>
             <w:rStyle w:val="Hipervnculo"/>
@@ -3363,7 +3833,7 @@
       <w:r>
         <w:t xml:space="preserve">] </w:t>
       </w:r>
-      <w:hyperlink r:id="rId21" w:history="1">
+      <w:hyperlink r:id="rId29" w:history="1">
         <w:r>
           <w:rPr>
             <w:rStyle w:val="Hipervnculo"/>
@@ -3385,7 +3855,7 @@
       <w:r>
         <w:t xml:space="preserve"> </w:t>
       </w:r>
-      <w:hyperlink r:id="rId22" w:history="1">
+      <w:hyperlink r:id="rId30" w:history="1">
         <w:r>
           <w:rPr>
             <w:rStyle w:val="Hipervnculo"/>
@@ -3407,24 +3877,12 @@
       <w:r>
         <w:t xml:space="preserve"> </w:t>
       </w:r>
-      <w:hyperlink r:id="rId23" w:history="1">
+      <w:hyperlink r:id="rId31" w:history="1">
         <w:r>
           <w:rPr>
             <w:rStyle w:val="Hipervnculo"/>
           </w:rPr>
-          <w:t>https://gith</w:t>
-        </w:r>
-        <w:r>
-          <w:rPr>
-            <w:rStyle w:val="Hipervnculo"/>
-          </w:rPr>
-          <w:t>u</w:t>
-        </w:r>
-        <w:r>
-          <w:rPr>
-            <w:rStyle w:val="Hipervnculo"/>
-          </w:rPr>
-          <w:t>b.com/nvm-sh/nvm</w:t>
+          <w:t>https://github.com/nvm-sh/nvm</w:t>
         </w:r>
       </w:hyperlink>
     </w:p>
@@ -3441,7 +3899,7 @@
       <w:r>
         <w:t xml:space="preserve"> </w:t>
       </w:r>
-      <w:hyperlink r:id="rId24" w:history="1">
+      <w:hyperlink r:id="rId32" w:history="1">
         <w:r>
           <w:rPr>
             <w:rStyle w:val="Hipervnculo"/>
@@ -3463,7 +3921,7 @@
       <w:r>
         <w:t xml:space="preserve"> </w:t>
       </w:r>
-      <w:hyperlink r:id="rId25" w:history="1">
+      <w:hyperlink r:id="rId33" w:history="1">
         <w:r>
           <w:rPr>
             <w:rStyle w:val="Hipervnculo"/>
@@ -3491,8 +3949,8 @@
 </file>
 
 <file path=word/comments.xml><?xml version="1.0" encoding="utf-8"?>
-<w:comments xmlns:wpc="http://schemas.microsoft.com/office/word/2010/wordprocessingCanvas" xmlns:mc="http://schemas.openxmlformats.org/markup-compatibility/2006" xmlns:o="urn:schemas-microsoft-com:office:office" xmlns:r="http://schemas.openxmlformats.org/officeDocument/2006/relationships" xmlns:m="http://schemas.openxmlformats.org/officeDocument/2006/math" xmlns:v="urn:schemas-microsoft-com:vml" xmlns:wp14="http://schemas.microsoft.com/office/word/2010/wordprocessingDrawing" xmlns:wp="http://schemas.openxmlformats.org/drawingml/2006/wordprocessingDrawing" xmlns:w10="urn:schemas-microsoft-com:office:word" xmlns:w="http://schemas.openxmlformats.org/wordprocessingml/2006/main" xmlns:w14="http://schemas.microsoft.com/office/word/2010/wordml" xmlns:w15="http://schemas.microsoft.com/office/word/2012/wordml" xmlns:wpg="http://schemas.microsoft.com/office/word/2010/wordprocessingGroup" xmlns:wpi="http://schemas.microsoft.com/office/word/2010/wordprocessingInk" xmlns:wne="http://schemas.microsoft.com/office/word/2006/wordml" xmlns:wps="http://schemas.microsoft.com/office/word/2010/wordprocessingShape" mc:Ignorable="w14 w15 wp14">
-  <w:comment w:id="4" w:author="Victor Garcia Bermejo Mazorra" w:date="2021-05-09T22:28:00Z" w:initials="VGBM">
+<w:comments xmlns:wpc="http://schemas.microsoft.com/office/word/2010/wordprocessingCanvas" xmlns:cx="http://schemas.microsoft.com/office/drawing/2014/chartex" xmlns:cx1="http://schemas.microsoft.com/office/drawing/2015/9/8/chartex" xmlns:cx2="http://schemas.microsoft.com/office/drawing/2015/10/21/chartex" xmlns:cx3="http://schemas.microsoft.com/office/drawing/2016/5/9/chartex" xmlns:cx4="http://schemas.microsoft.com/office/drawing/2016/5/10/chartex" xmlns:cx5="http://schemas.microsoft.com/office/drawing/2016/5/11/chartex" xmlns:cx6="http://schemas.microsoft.com/office/drawing/2016/5/12/chartex" xmlns:cx7="http://schemas.microsoft.com/office/drawing/2016/5/13/chartex" xmlns:cx8="http://schemas.microsoft.com/office/drawing/2016/5/14/chartex" xmlns:mc="http://schemas.openxmlformats.org/markup-compatibility/2006" xmlns:aink="http://schemas.microsoft.com/office/drawing/2016/ink" xmlns:am3d="http://schemas.microsoft.com/office/drawing/2017/model3d" xmlns:o="urn:schemas-microsoft-com:office:office" xmlns:r="http://schemas.openxmlformats.org/officeDocument/2006/relationships" xmlns:m="http://schemas.openxmlformats.org/officeDocument/2006/math" xmlns:v="urn:schemas-microsoft-com:vml" xmlns:wp14="http://schemas.microsoft.com/office/word/2010/wordprocessingDrawing" xmlns:wp="http://schemas.openxmlformats.org/drawingml/2006/wordprocessingDrawing" xmlns:w10="urn:schemas-microsoft-com:office:word" xmlns:w="http://schemas.openxmlformats.org/wordprocessingml/2006/main" xmlns:w14="http://schemas.microsoft.com/office/word/2010/wordml" xmlns:w15="http://schemas.microsoft.com/office/word/2012/wordml" xmlns:w16cex="http://schemas.microsoft.com/office/word/2018/wordml/cex" xmlns:w16cid="http://schemas.microsoft.com/office/word/2016/wordml/cid" xmlns:w16="http://schemas.microsoft.com/office/word/2018/wordml" xmlns:w16sdtdh="http://schemas.microsoft.com/office/word/2020/wordml/sdtdatahash" xmlns:w16se="http://schemas.microsoft.com/office/word/2015/wordml/symex" xmlns:wpg="http://schemas.microsoft.com/office/word/2010/wordprocessingGroup" xmlns:wpi="http://schemas.microsoft.com/office/word/2010/wordprocessingInk" xmlns:wne="http://schemas.microsoft.com/office/word/2006/wordml" xmlns:wps="http://schemas.microsoft.com/office/word/2010/wordprocessingShape" mc:Ignorable="w14 w15 w16se w16cid w16 w16cex w16sdtdh wp14">
+  <w:comment w:id="6" w:author="Victor Garcia Bermejo Mazorra" w:date="2021-05-09T22:28:00Z" w:initials="VGBM">
     <w:p>
       <w:pPr>
         <w:pStyle w:val="Textocomentario"/>
@@ -3512,13 +3970,19 @@
 </file>
 
 <file path=word/commentsExtended.xml><?xml version="1.0" encoding="utf-8"?>
-<w15:commentsEx xmlns:wpc="http://schemas.microsoft.com/office/word/2010/wordprocessingCanvas" xmlns:mc="http://schemas.openxmlformats.org/markup-compatibility/2006" xmlns:o="urn:schemas-microsoft-com:office:office" xmlns:r="http://schemas.openxmlformats.org/officeDocument/2006/relationships" xmlns:m="http://schemas.openxmlformats.org/officeDocument/2006/math" xmlns:v="urn:schemas-microsoft-com:vml" xmlns:wp14="http://schemas.microsoft.com/office/word/2010/wordprocessingDrawing" xmlns:wp="http://schemas.openxmlformats.org/drawingml/2006/wordprocessingDrawing" xmlns:w10="urn:schemas-microsoft-com:office:word" xmlns:w="http://schemas.openxmlformats.org/wordprocessingml/2006/main" xmlns:w14="http://schemas.microsoft.com/office/word/2010/wordml" xmlns:w15="http://schemas.microsoft.com/office/word/2012/wordml" xmlns:wpg="http://schemas.microsoft.com/office/word/2010/wordprocessingGroup" xmlns:wpi="http://schemas.microsoft.com/office/word/2010/wordprocessingInk" xmlns:wne="http://schemas.microsoft.com/office/word/2006/wordml" xmlns:wps="http://schemas.microsoft.com/office/word/2010/wordprocessingShape" mc:Ignorable="w14 w15 wp14">
+<w15:commentsEx xmlns:wpc="http://schemas.microsoft.com/office/word/2010/wordprocessingCanvas" xmlns:cx="http://schemas.microsoft.com/office/drawing/2014/chartex" xmlns:cx1="http://schemas.microsoft.com/office/drawing/2015/9/8/chartex" xmlns:cx2="http://schemas.microsoft.com/office/drawing/2015/10/21/chartex" xmlns:cx3="http://schemas.microsoft.com/office/drawing/2016/5/9/chartex" xmlns:cx4="http://schemas.microsoft.com/office/drawing/2016/5/10/chartex" xmlns:cx5="http://schemas.microsoft.com/office/drawing/2016/5/11/chartex" xmlns:cx6="http://schemas.microsoft.com/office/drawing/2016/5/12/chartex" xmlns:cx7="http://schemas.microsoft.com/office/drawing/2016/5/13/chartex" xmlns:cx8="http://schemas.microsoft.com/office/drawing/2016/5/14/chartex" xmlns:mc="http://schemas.openxmlformats.org/markup-compatibility/2006" xmlns:aink="http://schemas.microsoft.com/office/drawing/2016/ink" xmlns:am3d="http://schemas.microsoft.com/office/drawing/2017/model3d" xmlns:o="urn:schemas-microsoft-com:office:office" xmlns:r="http://schemas.openxmlformats.org/officeDocument/2006/relationships" xmlns:m="http://schemas.openxmlformats.org/officeDocument/2006/math" xmlns:v="urn:schemas-microsoft-com:vml" xmlns:wp14="http://schemas.microsoft.com/office/word/2010/wordprocessingDrawing" xmlns:wp="http://schemas.openxmlformats.org/drawingml/2006/wordprocessingDrawing" xmlns:w10="urn:schemas-microsoft-com:office:word" xmlns:w="http://schemas.openxmlformats.org/wordprocessingml/2006/main" xmlns:w14="http://schemas.microsoft.com/office/word/2010/wordml" xmlns:w15="http://schemas.microsoft.com/office/word/2012/wordml" xmlns:w16cex="http://schemas.microsoft.com/office/word/2018/wordml/cex" xmlns:w16cid="http://schemas.microsoft.com/office/word/2016/wordml/cid" xmlns:w16="http://schemas.microsoft.com/office/word/2018/wordml" xmlns:w16sdtdh="http://schemas.microsoft.com/office/word/2020/wordml/sdtdatahash" xmlns:w16se="http://schemas.microsoft.com/office/word/2015/wordml/symex" xmlns:wpg="http://schemas.microsoft.com/office/word/2010/wordprocessingGroup" xmlns:wpi="http://schemas.microsoft.com/office/word/2010/wordprocessingInk" xmlns:wne="http://schemas.microsoft.com/office/word/2006/wordml" xmlns:wps="http://schemas.microsoft.com/office/word/2010/wordprocessingShape" mc:Ignorable="w14 w15 w16se w16cid w16 w16cex w16sdtdh wp14">
   <w15:commentEx w15:paraId="040E585C" w15:done="0"/>
 </w15:commentsEx>
 </file>
 
+<file path=word/commentsIds.xml><?xml version="1.0" encoding="utf-8"?>
+<w16cid:commentsIds xmlns:wpc="http://schemas.microsoft.com/office/word/2010/wordprocessingCanvas" xmlns:cx="http://schemas.microsoft.com/office/drawing/2014/chartex" xmlns:cx1="http://schemas.microsoft.com/office/drawing/2015/9/8/chartex" xmlns:cx2="http://schemas.microsoft.com/office/drawing/2015/10/21/chartex" xmlns:cx3="http://schemas.microsoft.com/office/drawing/2016/5/9/chartex" xmlns:cx4="http://schemas.microsoft.com/office/drawing/2016/5/10/chartex" xmlns:cx5="http://schemas.microsoft.com/office/drawing/2016/5/11/chartex" xmlns:cx6="http://schemas.microsoft.com/office/drawing/2016/5/12/chartex" xmlns:cx7="http://schemas.microsoft.com/office/drawing/2016/5/13/chartex" xmlns:cx8="http://schemas.microsoft.com/office/drawing/2016/5/14/chartex" xmlns:mc="http://schemas.openxmlformats.org/markup-compatibility/2006" xmlns:aink="http://schemas.microsoft.com/office/drawing/2016/ink" xmlns:am3d="http://schemas.microsoft.com/office/drawing/2017/model3d" xmlns:o="urn:schemas-microsoft-com:office:office" xmlns:r="http://schemas.openxmlformats.org/officeDocument/2006/relationships" xmlns:m="http://schemas.openxmlformats.org/officeDocument/2006/math" xmlns:v="urn:schemas-microsoft-com:vml" xmlns:wp14="http://schemas.microsoft.com/office/word/2010/wordprocessingDrawing" xmlns:wp="http://schemas.openxmlformats.org/drawingml/2006/wordprocessingDrawing" xmlns:w10="urn:schemas-microsoft-com:office:word" xmlns:w="http://schemas.openxmlformats.org/wordprocessingml/2006/main" xmlns:w14="http://schemas.microsoft.com/office/word/2010/wordml" xmlns:w15="http://schemas.microsoft.com/office/word/2012/wordml" xmlns:w16cex="http://schemas.microsoft.com/office/word/2018/wordml/cex" xmlns:w16cid="http://schemas.microsoft.com/office/word/2016/wordml/cid" xmlns:w16="http://schemas.microsoft.com/office/word/2018/wordml" xmlns:w16sdtdh="http://schemas.microsoft.com/office/word/2020/wordml/sdtdatahash" xmlns:w16se="http://schemas.microsoft.com/office/word/2015/wordml/symex" xmlns:wpg="http://schemas.microsoft.com/office/word/2010/wordprocessingGroup" xmlns:wpi="http://schemas.microsoft.com/office/word/2010/wordprocessingInk" xmlns:wne="http://schemas.microsoft.com/office/word/2006/wordml" xmlns:wps="http://schemas.microsoft.com/office/word/2010/wordprocessingShape" mc:Ignorable="w14 w15 w16se w16cid w16 w16cex w16sdtdh wp14">
+  <w16cid:commentId w16cid:paraId="040E585C" w16cid:durableId="244648EC"/>
+</w16cid:commentsIds>
+</file>
+
 <file path=word/numbering.xml><?xml version="1.0" encoding="utf-8"?>
-<w:numbering xmlns:wpc="http://schemas.microsoft.com/office/word/2010/wordprocessingCanvas" xmlns:mc="http://schemas.openxmlformats.org/markup-compatibility/2006" xmlns:o="urn:schemas-microsoft-com:office:office" xmlns:r="http://schemas.openxmlformats.org/officeDocument/2006/relationships" xmlns:m="http://schemas.openxmlformats.org/officeDocument/2006/math" xmlns:v="urn:schemas-microsoft-com:vml" xmlns:wp14="http://schemas.microsoft.com/office/word/2010/wordprocessingDrawing" xmlns:wp="http://schemas.openxmlformats.org/drawingml/2006/wordprocessingDrawing" xmlns:w10="urn:schemas-microsoft-com:office:word" xmlns:w="http://schemas.openxmlformats.org/wordprocessingml/2006/main" xmlns:w14="http://schemas.microsoft.com/office/word/2010/wordml" xmlns:w15="http://schemas.microsoft.com/office/word/2012/wordml" xmlns:wpg="http://schemas.microsoft.com/office/word/2010/wordprocessingGroup" xmlns:wpi="http://schemas.microsoft.com/office/word/2010/wordprocessingInk" xmlns:wne="http://schemas.microsoft.com/office/word/2006/wordml" xmlns:wps="http://schemas.microsoft.com/office/word/2010/wordprocessingShape" mc:Ignorable="w14 w15 wp14">
+<w:numbering xmlns:wpc="http://schemas.microsoft.com/office/word/2010/wordprocessingCanvas" xmlns:cx="http://schemas.microsoft.com/office/drawing/2014/chartex" xmlns:cx1="http://schemas.microsoft.com/office/drawing/2015/9/8/chartex" xmlns:cx2="http://schemas.microsoft.com/office/drawing/2015/10/21/chartex" xmlns:cx3="http://schemas.microsoft.com/office/drawing/2016/5/9/chartex" xmlns:cx4="http://schemas.microsoft.com/office/drawing/2016/5/10/chartex" xmlns:cx5="http://schemas.microsoft.com/office/drawing/2016/5/11/chartex" xmlns:cx6="http://schemas.microsoft.com/office/drawing/2016/5/12/chartex" xmlns:cx7="http://schemas.microsoft.com/office/drawing/2016/5/13/chartex" xmlns:cx8="http://schemas.microsoft.com/office/drawing/2016/5/14/chartex" xmlns:mc="http://schemas.openxmlformats.org/markup-compatibility/2006" xmlns:aink="http://schemas.microsoft.com/office/drawing/2016/ink" xmlns:am3d="http://schemas.microsoft.com/office/drawing/2017/model3d" xmlns:o="urn:schemas-microsoft-com:office:office" xmlns:r="http://schemas.openxmlformats.org/officeDocument/2006/relationships" xmlns:m="http://schemas.openxmlformats.org/officeDocument/2006/math" xmlns:v="urn:schemas-microsoft-com:vml" xmlns:wp14="http://schemas.microsoft.com/office/word/2010/wordprocessingDrawing" xmlns:wp="http://schemas.openxmlformats.org/drawingml/2006/wordprocessingDrawing" xmlns:w10="urn:schemas-microsoft-com:office:word" xmlns:w="http://schemas.openxmlformats.org/wordprocessingml/2006/main" xmlns:w14="http://schemas.microsoft.com/office/word/2010/wordml" xmlns:w15="http://schemas.microsoft.com/office/word/2012/wordml" xmlns:w16cex="http://schemas.microsoft.com/office/word/2018/wordml/cex" xmlns:w16cid="http://schemas.microsoft.com/office/word/2016/wordml/cid" xmlns:w16="http://schemas.microsoft.com/office/word/2018/wordml" xmlns:w16sdtdh="http://schemas.microsoft.com/office/word/2020/wordml/sdtdatahash" xmlns:w16se="http://schemas.microsoft.com/office/word/2015/wordml/symex" xmlns:wpg="http://schemas.microsoft.com/office/word/2010/wordprocessingGroup" xmlns:wpi="http://schemas.microsoft.com/office/word/2010/wordprocessingInk" xmlns:wne="http://schemas.microsoft.com/office/word/2006/wordml" xmlns:wps="http://schemas.microsoft.com/office/word/2010/wordprocessingShape" mc:Ignorable="w14 w15 w16se w16cid w16 w16cex w16sdtdh wp14">
   <w:abstractNum w:abstractNumId="0" w15:restartNumberingAfterBreak="0">
     <w:nsid w:val="53AE7C1E"/>
     <w:multiLevelType w:val="hybridMultilevel"/>
@@ -3639,7 +4103,7 @@
 </file>
 
 <file path=word/people.xml><?xml version="1.0" encoding="utf-8"?>
-<w15:people xmlns:wpc="http://schemas.microsoft.com/office/word/2010/wordprocessingCanvas" xmlns:mc="http://schemas.openxmlformats.org/markup-compatibility/2006" xmlns:o="urn:schemas-microsoft-com:office:office" xmlns:r="http://schemas.openxmlformats.org/officeDocument/2006/relationships" xmlns:m="http://schemas.openxmlformats.org/officeDocument/2006/math" xmlns:v="urn:schemas-microsoft-com:vml" xmlns:wp14="http://schemas.microsoft.com/office/word/2010/wordprocessingDrawing" xmlns:wp="http://schemas.openxmlformats.org/drawingml/2006/wordprocessingDrawing" xmlns:w10="urn:schemas-microsoft-com:office:word" xmlns:w="http://schemas.openxmlformats.org/wordprocessingml/2006/main" xmlns:w14="http://schemas.microsoft.com/office/word/2010/wordml" xmlns:w15="http://schemas.microsoft.com/office/word/2012/wordml" xmlns:wpg="http://schemas.microsoft.com/office/word/2010/wordprocessingGroup" xmlns:wpi="http://schemas.microsoft.com/office/word/2010/wordprocessingInk" xmlns:wne="http://schemas.microsoft.com/office/word/2006/wordml" xmlns:wps="http://schemas.microsoft.com/office/word/2010/wordprocessingShape" mc:Ignorable="w14 w15 wp14">
+<w15:people xmlns:wpc="http://schemas.microsoft.com/office/word/2010/wordprocessingCanvas" xmlns:cx="http://schemas.microsoft.com/office/drawing/2014/chartex" xmlns:cx1="http://schemas.microsoft.com/office/drawing/2015/9/8/chartex" xmlns:cx2="http://schemas.microsoft.com/office/drawing/2015/10/21/chartex" xmlns:cx3="http://schemas.microsoft.com/office/drawing/2016/5/9/chartex" xmlns:cx4="http://schemas.microsoft.com/office/drawing/2016/5/10/chartex" xmlns:cx5="http://schemas.microsoft.com/office/drawing/2016/5/11/chartex" xmlns:cx6="http://schemas.microsoft.com/office/drawing/2016/5/12/chartex" xmlns:cx7="http://schemas.microsoft.com/office/drawing/2016/5/13/chartex" xmlns:cx8="http://schemas.microsoft.com/office/drawing/2016/5/14/chartex" xmlns:mc="http://schemas.openxmlformats.org/markup-compatibility/2006" xmlns:aink="http://schemas.microsoft.com/office/drawing/2016/ink" xmlns:am3d="http://schemas.microsoft.com/office/drawing/2017/model3d" xmlns:o="urn:schemas-microsoft-com:office:office" xmlns:r="http://schemas.openxmlformats.org/officeDocument/2006/relationships" xmlns:m="http://schemas.openxmlformats.org/officeDocument/2006/math" xmlns:v="urn:schemas-microsoft-com:vml" xmlns:wp14="http://schemas.microsoft.com/office/word/2010/wordprocessingDrawing" xmlns:wp="http://schemas.openxmlformats.org/drawingml/2006/wordprocessingDrawing" xmlns:w10="urn:schemas-microsoft-com:office:word" xmlns:w="http://schemas.openxmlformats.org/wordprocessingml/2006/main" xmlns:w14="http://schemas.microsoft.com/office/word/2010/wordml" xmlns:w15="http://schemas.microsoft.com/office/word/2012/wordml" xmlns:w16cex="http://schemas.microsoft.com/office/word/2018/wordml/cex" xmlns:w16cid="http://schemas.microsoft.com/office/word/2016/wordml/cid" xmlns:w16="http://schemas.microsoft.com/office/word/2018/wordml" xmlns:w16sdtdh="http://schemas.microsoft.com/office/word/2020/wordml/sdtdatahash" xmlns:w16se="http://schemas.microsoft.com/office/word/2015/wordml/symex" xmlns:wpg="http://schemas.microsoft.com/office/word/2010/wordprocessingGroup" xmlns:wpi="http://schemas.microsoft.com/office/word/2010/wordprocessingInk" xmlns:wne="http://schemas.microsoft.com/office/word/2006/wordml" xmlns:wps="http://schemas.microsoft.com/office/word/2010/wordprocessingShape" mc:Ignorable="w14 w15 w16se w16cid w16 w16cex w16sdtdh wp14">
   <w15:person w15:author="Victor Garcia Bermejo Mazorra">
     <w15:presenceInfo w15:providerId="None" w15:userId="Victor Garcia Bermejo Mazorra"/>
   </w15:person>
@@ -3647,7 +4111,7 @@
 </file>
 
 <file path=word/styles.xml><?xml version="1.0" encoding="utf-8"?>
-<w:styles xmlns:mc="http://schemas.openxmlformats.org/markup-compatibility/2006" xmlns:r="http://schemas.openxmlformats.org/officeDocument/2006/relationships" xmlns:w="http://schemas.openxmlformats.org/wordprocessingml/2006/main" xmlns:w14="http://schemas.microsoft.com/office/word/2010/wordml" xmlns:w15="http://schemas.microsoft.com/office/word/2012/wordml" mc:Ignorable="w14 w15">
+<w:styles xmlns:mc="http://schemas.openxmlformats.org/markup-compatibility/2006" xmlns:r="http://schemas.openxmlformats.org/officeDocument/2006/relationships" xmlns:w="http://schemas.openxmlformats.org/wordprocessingml/2006/main" xmlns:w14="http://schemas.microsoft.com/office/word/2010/wordml" xmlns:w15="http://schemas.microsoft.com/office/word/2012/wordml" xmlns:w16cex="http://schemas.microsoft.com/office/word/2018/wordml/cex" xmlns:w16cid="http://schemas.microsoft.com/office/word/2016/wordml/cid" xmlns:w16="http://schemas.microsoft.com/office/word/2018/wordml" xmlns:w16sdtdh="http://schemas.microsoft.com/office/word/2020/wordml/sdtdatahash" xmlns:w16se="http://schemas.microsoft.com/office/word/2015/wordml/symex" mc:Ignorable="w14 w15 w16se w16cid w16 w16cex w16sdtdh">
   <w:docDefaults>
     <w:rPrDefault>
       <w:rPr>
@@ -3663,7 +4127,7 @@
       </w:pPr>
     </w:pPrDefault>
   </w:docDefaults>
-  <w:latentStyles w:defLockedState="0" w:defUIPriority="99" w:defSemiHidden="0" w:defUnhideWhenUsed="0" w:defQFormat="0" w:count="371">
+  <w:latentStyles w:defLockedState="0" w:defUIPriority="99" w:defSemiHidden="0" w:defUnhideWhenUsed="0" w:defQFormat="0" w:count="376">
     <w:lsdException w:name="Normal" w:uiPriority="0" w:qFormat="1"/>
     <w:lsdException w:name="heading 1" w:uiPriority="9" w:qFormat="1"/>
     <w:lsdException w:name="heading 2" w:semiHidden="1" w:uiPriority="9" w:unhideWhenUsed="1" w:qFormat="1"/>
@@ -3769,7 +4233,6 @@
     <w:lsdException w:name="HTML Sample" w:semiHidden="1" w:unhideWhenUsed="1"/>
     <w:lsdException w:name="HTML Typewriter" w:semiHidden="1" w:unhideWhenUsed="1"/>
     <w:lsdException w:name="HTML Variable" w:semiHidden="1" w:unhideWhenUsed="1"/>
-    <w:lsdException w:name="Normal Table" w:semiHidden="1" w:unhideWhenUsed="1"/>
     <w:lsdException w:name="annotation subject" w:semiHidden="1" w:unhideWhenUsed="1"/>
     <w:lsdException w:name="No List" w:semiHidden="1" w:unhideWhenUsed="1"/>
     <w:lsdException w:name="Outline List 1" w:semiHidden="1" w:unhideWhenUsed="1"/>
@@ -3812,11 +4275,8 @@
     <w:lsdException w:name="Table Contemporary" w:semiHidden="1" w:unhideWhenUsed="1"/>
     <w:lsdException w:name="Table Elegant" w:semiHidden="1" w:unhideWhenUsed="1"/>
     <w:lsdException w:name="Table Professional" w:semiHidden="1" w:unhideWhenUsed="1"/>
-    <w:lsdException w:name="Table Subtle 1" w:semiHidden="1" w:unhideWhenUsed="1"/>
     <w:lsdException w:name="Table Subtle 2" w:semiHidden="1" w:unhideWhenUsed="1"/>
     <w:lsdException w:name="Table Web 1" w:semiHidden="1" w:unhideWhenUsed="1"/>
-    <w:lsdException w:name="Table Web 2" w:semiHidden="1" w:unhideWhenUsed="1"/>
-    <w:lsdException w:name="Table Web 3" w:semiHidden="1" w:unhideWhenUsed="1"/>
     <w:lsdException w:name="Balloon Text" w:semiHidden="1" w:unhideWhenUsed="1"/>
     <w:lsdException w:name="Table Grid" w:uiPriority="39"/>
     <w:lsdException w:name="Table Theme" w:semiHidden="1" w:unhideWhenUsed="1"/>
@@ -4035,11 +4495,16 @@
     <w:lsdException w:name="List Table 5 Dark Accent 6" w:uiPriority="50"/>
     <w:lsdException w:name="List Table 6 Colorful Accent 6" w:uiPriority="51"/>
     <w:lsdException w:name="List Table 7 Colorful Accent 6" w:uiPriority="52"/>
+    <w:lsdException w:name="Mention" w:semiHidden="1" w:unhideWhenUsed="1"/>
+    <w:lsdException w:name="Smart Hyperlink" w:semiHidden="1" w:unhideWhenUsed="1"/>
+    <w:lsdException w:name="Hashtag" w:semiHidden="1" w:unhideWhenUsed="1"/>
+    <w:lsdException w:name="Unresolved Mention" w:semiHidden="1" w:unhideWhenUsed="1"/>
+    <w:lsdException w:name="Smart Link" w:semiHidden="1" w:unhideWhenUsed="1"/>
   </w:latentStyles>
   <w:style w:type="paragraph" w:default="1" w:styleId="Normal">
     <w:name w:val="Normal"/>
     <w:qFormat/>
-    <w:rsid w:val="000A7023"/>
+    <w:rsid w:val="00612445"/>
     <w:pPr>
       <w:spacing w:after="160" w:line="259" w:lineRule="auto"/>
     </w:pPr>
@@ -4112,7 +4577,6 @@
   <w:style w:type="character" w:default="1" w:styleId="Fuentedeprrafopredeter">
     <w:name w:val="Default Paragraph Font"/>
     <w:uiPriority w:val="1"/>
-    <w:semiHidden/>
     <w:unhideWhenUsed/>
   </w:style>
   <w:style w:type="table" w:default="1" w:styleId="Tablanormal">
@@ -4189,8 +4653,8 @@
       <w:szCs w:val="24"/>
     </w:rPr>
   </w:style>
-  <w:style w:type="character" w:customStyle="1" w:styleId="UnresolvedMention">
-    <w:name w:val="Unresolved Mention"/>
+  <w:style w:type="character" w:customStyle="1" w:styleId="Mencinsinresolver1">
+    <w:name w:val="Mención sin resolver1"/>
     <w:basedOn w:val="Fuentedeprrafopredeter"/>
     <w:uiPriority w:val="99"/>
     <w:semiHidden/>
@@ -4262,7 +4726,7 @@
       <w:rFonts w:cs="Lohit Devanagari"/>
     </w:rPr>
   </w:style>
-  <w:style w:type="paragraph" w:styleId="TtulodeTDC">
+  <w:style w:type="paragraph" w:styleId="TtuloTDC">
     <w:name w:val="TOC Heading"/>
     <w:basedOn w:val="Ttulo1"/>
     <w:next w:val="Normal"/>
@@ -4448,6 +4912,18 @@
     <w:rPr>
       <w:color w:val="954F72" w:themeColor="followedHyperlink"/>
       <w:u w:val="single"/>
+    </w:rPr>
+  </w:style>
+  <w:style w:type="character" w:styleId="Mencinsinresolver">
+    <w:name w:val="Unresolved Mention"/>
+    <w:basedOn w:val="Fuentedeprrafopredeter"/>
+    <w:uiPriority w:val="99"/>
+    <w:semiHidden/>
+    <w:unhideWhenUsed/>
+    <w:rsid w:val="00612445"/>
+    <w:rPr>
+      <w:color w:val="605E5C"/>
+      <w:shd w:val="clear" w:color="auto" w:fill="E1DFDD"/>
     </w:rPr>
   </w:style>
 </w:styles>

</xml_diff>